<commit_message>
Dedicatoria, Agradecimientos e Índice General
</commit_message>
<xml_diff>
--- a/Tesis - Johel Heraclio Batista Cárdenas.docx
+++ b/Tesis - Johel Heraclio Batista Cárdenas.docx
@@ -478,7 +478,7 @@
           <w:lang w:val="es-PA"/>
         </w:rPr>
         <w:sectPr>
-          <w:footerReference w:type="default" r:id="rId7"/>
+          <w:footerReference w:type="default" r:id="rId8"/>
           <w:pgSz w:w="12240" w:h="15840"/>
           <w:pgMar w:top="1440" w:right="1440" w:bottom="1440" w:left="2160" w:header="720" w:footer="720" w:gutter="0"/>
           <w:pgNumType w:fmt="lowerRoman" w:start="1"/>
@@ -1867,7 +1867,16 @@
           <w:szCs w:val="24"/>
           <w:lang w:val="es-PA"/>
         </w:rPr>
-        <w:t xml:space="preserve">Este Trabajo de Graduación no es solo el resultado de un esfuerzo académico, sino también una manifestación del amor, la orientación y el apoyo que ambos, en diferentes formas y circunstancias, me brindaron. </w:t>
+        <w:t>Esto, no es el resultado de un esfuerzo académico y de investigación, sino de una manifestación más profunda de amor, cariño, apoyo, orientación y compañía que ambos, salvando las formas y las circunstancias, me dieron y eligieron creer.</w:t>
+      </w:r>
+      <w:r>
+        <w:rPr>
+          <w:rFonts w:ascii="Arial" w:eastAsia="Arial" w:hAnsi="Arial" w:cs="Arial"/>
+          <w:sz w:val="24"/>
+          <w:szCs w:val="24"/>
+          <w:lang w:val="es-PA"/>
+        </w:rPr>
+        <w:t xml:space="preserve"> </w:t>
       </w:r>
     </w:p>
     <w:p>
@@ -1933,7 +1942,7 @@
           <w:szCs w:val="24"/>
           <w:lang w:val="es-PA"/>
         </w:rPr>
-        <w:t>Dedico este trabajo a su amor eterno y a su legado inolvidable.</w:t>
+        <w:t>Por los que estuvieron, por los que están y por los que estarán.</w:t>
       </w:r>
     </w:p>
     <w:p>
@@ -1961,6 +1970,2879 @@
         <w:lastRenderedPageBreak/>
         <w:t>Agradecimientos</w:t>
       </w:r>
+    </w:p>
+    <w:p>
+      <w:pPr>
+        <w:pStyle w:val="NormalWeb"/>
+        <w:spacing w:line="360" w:lineRule="auto"/>
+        <w:jc w:val="both"/>
+        <w:rPr>
+          <w:rFonts w:ascii="Arial" w:hAnsi="Arial" w:cs="Arial"/>
+          <w:lang w:val="es-PA"/>
+        </w:rPr>
+      </w:pPr>
+      <w:r>
+        <w:rPr>
+          <w:rFonts w:ascii="Arial" w:hAnsi="Arial" w:cs="Arial"/>
+          <w:lang w:val="es-PA"/>
+        </w:rPr>
+        <w:t>Este viaje de aprendizaje y descubrimiento no hubiese sido posible sin la presencia significativa de algunas personas que me ayudaron a superar retos y a navegar en aguas desconocidas.</w:t>
+      </w:r>
+    </w:p>
+    <w:p>
+      <w:pPr>
+        <w:pStyle w:val="NormalWeb"/>
+        <w:spacing w:line="360" w:lineRule="auto"/>
+        <w:jc w:val="both"/>
+        <w:rPr>
+          <w:rFonts w:ascii="Arial" w:hAnsi="Arial" w:cs="Arial"/>
+          <w:lang w:val="es-PA"/>
+        </w:rPr>
+      </w:pPr>
+      <w:r>
+        <w:rPr>
+          <w:rFonts w:ascii="Arial" w:hAnsi="Arial" w:cs="Arial"/>
+          <w:lang w:val="es-PA"/>
+        </w:rPr>
+        <w:t xml:space="preserve">Víctor López Cabrera, mi asesor, </w:t>
+      </w:r>
+      <w:r>
+        <w:rPr>
+          <w:rFonts w:ascii="Arial" w:hAnsi="Arial" w:cs="Arial"/>
+          <w:lang w:val="es-PA"/>
+        </w:rPr>
+        <w:t>quien,</w:t>
+      </w:r>
+      <w:r>
+        <w:rPr>
+          <w:rFonts w:ascii="Arial" w:hAnsi="Arial" w:cs="Arial"/>
+          <w:lang w:val="es-PA"/>
+        </w:rPr>
+        <w:t xml:space="preserve"> con su fe inquebrantable en mis habilidades, me permitió vislumbrar posibilidades más allá de mis dudas. A través de su mentoría, como Asistente de Cátedra Ad-Honorem, encontré la oportunidad de aprender y crecer en formas que nunca había imaginado. Víctor, tus lecciones y guía continúan resonando en mí.</w:t>
+      </w:r>
+    </w:p>
+    <w:p>
+      <w:pPr>
+        <w:pStyle w:val="NormalWeb"/>
+        <w:spacing w:line="360" w:lineRule="auto"/>
+        <w:jc w:val="both"/>
+        <w:rPr>
+          <w:rFonts w:ascii="Arial" w:hAnsi="Arial" w:cs="Arial"/>
+          <w:lang w:val="es-PA"/>
+        </w:rPr>
+      </w:pPr>
+      <w:r>
+        <w:rPr>
+          <w:rFonts w:ascii="Arial" w:hAnsi="Arial" w:cs="Arial"/>
+          <w:lang w:val="es-PA"/>
+        </w:rPr>
+        <w:t>Los Voluntarios de la Fundación Ayudinga, han sido mi faro durante esta travesía, enseñándome humildad en la victoria y reflexión en la adversidad. Su espíritu indomable y resiliencia ante los desafíos me han enseñado más de lo que las palabras pueden expresar.</w:t>
+      </w:r>
+    </w:p>
+    <w:p>
+      <w:pPr>
+        <w:pStyle w:val="NormalWeb"/>
+        <w:spacing w:line="360" w:lineRule="auto"/>
+        <w:jc w:val="both"/>
+        <w:rPr>
+          <w:rFonts w:ascii="Arial" w:hAnsi="Arial" w:cs="Arial"/>
+          <w:lang w:val="es-PA"/>
+        </w:rPr>
+      </w:pPr>
+      <w:r>
+        <w:rPr>
+          <w:rFonts w:ascii="Arial" w:hAnsi="Arial" w:cs="Arial"/>
+          <w:lang w:val="es-PA"/>
+        </w:rPr>
+        <w:t xml:space="preserve">A Justiniano, Reyna Emperatriz, Heraclio, Zuly, Zaida y </w:t>
+      </w:r>
+      <w:proofErr w:type="spellStart"/>
+      <w:r>
+        <w:rPr>
+          <w:rFonts w:ascii="Arial" w:hAnsi="Arial" w:cs="Arial"/>
+          <w:lang w:val="es-PA"/>
+        </w:rPr>
+        <w:t>Jahel</w:t>
+      </w:r>
+      <w:proofErr w:type="spellEnd"/>
+      <w:r>
+        <w:rPr>
+          <w:rFonts w:ascii="Arial" w:hAnsi="Arial" w:cs="Arial"/>
+          <w:lang w:val="es-PA"/>
+        </w:rPr>
+        <w:t>, la familia que me dio el regalo del amor incondicional y el espacio para aprender, crecer y equivocarme. Sus enseñanzas y apoyo han sido el cimiento sobre el que se ha construido este logro.</w:t>
+      </w:r>
+    </w:p>
+    <w:p>
+      <w:pPr>
+        <w:pStyle w:val="NormalWeb"/>
+        <w:spacing w:line="360" w:lineRule="auto"/>
+        <w:jc w:val="both"/>
+        <w:rPr>
+          <w:rFonts w:ascii="Arial" w:hAnsi="Arial" w:cs="Arial"/>
+          <w:lang w:val="es-PA"/>
+        </w:rPr>
+      </w:pPr>
+      <w:r>
+        <w:rPr>
+          <w:rFonts w:ascii="Arial" w:hAnsi="Arial" w:cs="Arial"/>
+          <w:lang w:val="es-PA"/>
+        </w:rPr>
+        <w:t>Aquellos cuyos nombres no se mencionan aquí, pero que han jugado roles significativos en mi viaje, saben lo esenciales que son. A cada uno de ustedes, que han dejado huellas imborrables en mi vida y mi corazón, les extiendo mi gratitud más sincera.</w:t>
+      </w:r>
+    </w:p>
+    <w:p>
+      <w:pPr>
+        <w:pStyle w:val="NormalWeb"/>
+        <w:spacing w:line="360" w:lineRule="auto"/>
+        <w:jc w:val="both"/>
+        <w:rPr>
+          <w:rFonts w:ascii="Arial" w:hAnsi="Arial" w:cs="Arial"/>
+          <w:lang w:val="es-PA"/>
+        </w:rPr>
+      </w:pPr>
+      <w:r>
+        <w:rPr>
+          <w:rFonts w:ascii="Arial" w:hAnsi="Arial" w:cs="Arial"/>
+          <w:lang w:val="es-PA"/>
+        </w:rPr>
+        <w:t>Finalmente, agradezco a Dios, la Virgen y a Santa Librada, quienes han sido mi roca y mi refugio, y a quienes confío cada logro y desafío.</w:t>
+      </w:r>
+    </w:p>
+    <w:p>
+      <w:pPr>
+        <w:pStyle w:val="NormalWeb"/>
+        <w:spacing w:line="360" w:lineRule="auto"/>
+        <w:jc w:val="both"/>
+        <w:rPr>
+          <w:rFonts w:ascii="Arial" w:hAnsi="Arial" w:cs="Arial"/>
+          <w:lang w:val="es-PA"/>
+        </w:rPr>
+      </w:pPr>
+      <w:r>
+        <w:rPr>
+          <w:rFonts w:ascii="Arial" w:hAnsi="Arial" w:cs="Arial"/>
+          <w:lang w:val="es-PA"/>
+        </w:rPr>
+        <w:t xml:space="preserve">Cada uno de ustedes ha tenido un papel invaluable en la realización de este trabajo, y en mi vida. Sin su apoyo, orientación y amor, este logro no habría sido posible. </w:t>
+      </w:r>
+      <w:r>
+        <w:rPr>
+          <w:rFonts w:ascii="Arial" w:hAnsi="Arial" w:cs="Arial"/>
+          <w:lang w:val="es-PA"/>
+        </w:rPr>
+        <w:t>Mi agradecimiento será eterno.</w:t>
+      </w:r>
+    </w:p>
+    <w:sdt>
+      <w:sdtPr>
+        <w:id w:val="1233575729"/>
+        <w:docPartObj>
+          <w:docPartGallery w:val="Table of Contents"/>
+          <w:docPartUnique/>
+        </w:docPartObj>
+      </w:sdtPr>
+      <w:sdtEndPr>
+        <w:rPr>
+          <w:rFonts w:ascii="Times New Roman" w:eastAsiaTheme="minorEastAsia" w:hAnsi="Times New Roman" w:cs="Times New Roman"/>
+          <w:b/>
+          <w:bCs/>
+          <w:noProof/>
+          <w:color w:val="auto"/>
+          <w:sz w:val="22"/>
+          <w:szCs w:val="22"/>
+          <w:lang w:eastAsia="zh-CN"/>
+        </w:rPr>
+      </w:sdtEndPr>
+      <w:sdtContent>
+        <w:p>
+          <w:pPr>
+            <w:pStyle w:val="TOCHeading"/>
+          </w:pPr>
+          <w:proofErr w:type="spellStart"/>
+          <w:r>
+            <w:t>Í</w:t>
+          </w:r>
+          <w:r>
+            <w:t>ndice</w:t>
+          </w:r>
+          <w:proofErr w:type="spellEnd"/>
+          <w:r>
+            <w:t xml:space="preserve"> General</w:t>
+          </w:r>
+        </w:p>
+        <w:p>
+          <w:pPr>
+            <w:rPr>
+              <w:lang w:eastAsia="en-US"/>
+            </w:rPr>
+          </w:pPr>
+        </w:p>
+        <w:p>
+          <w:pPr>
+            <w:pStyle w:val="TOC1"/>
+            <w:tabs>
+              <w:tab w:val="right" w:leader="dot" w:pos="8630"/>
+            </w:tabs>
+            <w:rPr>
+              <w:rFonts w:asciiTheme="minorHAnsi" w:hAnsiTheme="minorHAnsi" w:cstheme="minorBidi"/>
+              <w:noProof/>
+              <w:kern w:val="2"/>
+              <w14:ligatures w14:val="standardContextual"/>
+            </w:rPr>
+          </w:pPr>
+          <w:r>
+            <w:fldChar w:fldCharType="begin"/>
+          </w:r>
+          <w:r>
+            <w:instrText xml:space="preserve"> TOC \o "1-3" \h \z \u </w:instrText>
+          </w:r>
+          <w:r>
+            <w:fldChar w:fldCharType="separate"/>
+          </w:r>
+          <w:hyperlink w:anchor="_Toc142264384" w:history="1">
+            <w:r>
+              <w:rPr>
+                <w:rStyle w:val="Hyperlink"/>
+                <w:rFonts w:ascii="Arial" w:hAnsi="Arial" w:cs="Arial"/>
+                <w:b/>
+                <w:bCs/>
+                <w:noProof/>
+              </w:rPr>
+              <w:t>Capítulo I: Marco Teórico</w:t>
+            </w:r>
+            <w:r>
+              <w:rPr>
+                <w:noProof/>
+                <w:webHidden/>
+              </w:rPr>
+              <w:tab/>
+            </w:r>
+            <w:r>
+              <w:rPr>
+                <w:noProof/>
+                <w:webHidden/>
+              </w:rPr>
+              <w:fldChar w:fldCharType="begin"/>
+            </w:r>
+            <w:r>
+              <w:rPr>
+                <w:noProof/>
+                <w:webHidden/>
+              </w:rPr>
+              <w:instrText xml:space="preserve"> PAGEREF _Toc142264384 \h </w:instrText>
+            </w:r>
+            <w:r>
+              <w:rPr>
+                <w:noProof/>
+                <w:webHidden/>
+              </w:rPr>
+            </w:r>
+            <w:r>
+              <w:rPr>
+                <w:noProof/>
+                <w:webHidden/>
+              </w:rPr>
+              <w:fldChar w:fldCharType="separate"/>
+            </w:r>
+            <w:r>
+              <w:rPr>
+                <w:noProof/>
+                <w:webHidden/>
+              </w:rPr>
+              <w:t>viii</w:t>
+            </w:r>
+            <w:r>
+              <w:rPr>
+                <w:noProof/>
+                <w:webHidden/>
+              </w:rPr>
+              <w:fldChar w:fldCharType="end"/>
+            </w:r>
+          </w:hyperlink>
+        </w:p>
+        <w:p>
+          <w:pPr>
+            <w:pStyle w:val="TOC1"/>
+            <w:tabs>
+              <w:tab w:val="right" w:leader="dot" w:pos="8630"/>
+            </w:tabs>
+            <w:rPr>
+              <w:rFonts w:asciiTheme="minorHAnsi" w:hAnsiTheme="minorHAnsi" w:cstheme="minorBidi"/>
+              <w:noProof/>
+              <w:kern w:val="2"/>
+              <w14:ligatures w14:val="standardContextual"/>
+            </w:rPr>
+          </w:pPr>
+          <w:hyperlink w:anchor="_Toc142264385" w:history="1">
+            <w:r>
+              <w:rPr>
+                <w:rStyle w:val="Hyperlink"/>
+                <w:rFonts w:ascii="Arial" w:hAnsi="Arial" w:cs="Arial"/>
+                <w:b/>
+                <w:bCs/>
+                <w:noProof/>
+                <w:lang w:val="es-PA"/>
+              </w:rPr>
+              <w:t>Capítulo II: Algoritmos de Emparejamiento Aproximado</w:t>
+            </w:r>
+            <w:r>
+              <w:rPr>
+                <w:noProof/>
+                <w:webHidden/>
+              </w:rPr>
+              <w:tab/>
+            </w:r>
+            <w:r>
+              <w:rPr>
+                <w:noProof/>
+                <w:webHidden/>
+              </w:rPr>
+              <w:fldChar w:fldCharType="begin"/>
+            </w:r>
+            <w:r>
+              <w:rPr>
+                <w:noProof/>
+                <w:webHidden/>
+              </w:rPr>
+              <w:instrText xml:space="preserve"> PAGEREF _Toc142264385 \h </w:instrText>
+            </w:r>
+            <w:r>
+              <w:rPr>
+                <w:noProof/>
+                <w:webHidden/>
+              </w:rPr>
+            </w:r>
+            <w:r>
+              <w:rPr>
+                <w:noProof/>
+                <w:webHidden/>
+              </w:rPr>
+              <w:fldChar w:fldCharType="separate"/>
+            </w:r>
+            <w:r>
+              <w:rPr>
+                <w:noProof/>
+                <w:webHidden/>
+              </w:rPr>
+              <w:t>ix</w:t>
+            </w:r>
+            <w:r>
+              <w:rPr>
+                <w:noProof/>
+                <w:webHidden/>
+              </w:rPr>
+              <w:fldChar w:fldCharType="end"/>
+            </w:r>
+          </w:hyperlink>
+        </w:p>
+        <w:p>
+          <w:pPr>
+            <w:pStyle w:val="TOC1"/>
+            <w:tabs>
+              <w:tab w:val="right" w:leader="dot" w:pos="8630"/>
+            </w:tabs>
+            <w:rPr>
+              <w:rFonts w:asciiTheme="minorHAnsi" w:hAnsiTheme="minorHAnsi" w:cstheme="minorBidi"/>
+              <w:noProof/>
+              <w:kern w:val="2"/>
+              <w14:ligatures w14:val="standardContextual"/>
+            </w:rPr>
+          </w:pPr>
+          <w:hyperlink w:anchor="_Toc142264386" w:history="1">
+            <w:r>
+              <w:rPr>
+                <w:rStyle w:val="Hyperlink"/>
+                <w:rFonts w:ascii="Arial" w:hAnsi="Arial" w:cs="Arial"/>
+                <w:b/>
+                <w:bCs/>
+                <w:noProof/>
+                <w:lang w:val="es-PA"/>
+              </w:rPr>
+              <w:t>Capítulo III: Metodología y Desarrollo del Sistema</w:t>
+            </w:r>
+            <w:r>
+              <w:rPr>
+                <w:noProof/>
+                <w:webHidden/>
+              </w:rPr>
+              <w:tab/>
+            </w:r>
+            <w:r>
+              <w:rPr>
+                <w:noProof/>
+                <w:webHidden/>
+              </w:rPr>
+              <w:fldChar w:fldCharType="begin"/>
+            </w:r>
+            <w:r>
+              <w:rPr>
+                <w:noProof/>
+                <w:webHidden/>
+              </w:rPr>
+              <w:instrText xml:space="preserve"> PAGEREF _Toc142264386 \h </w:instrText>
+            </w:r>
+            <w:r>
+              <w:rPr>
+                <w:noProof/>
+                <w:webHidden/>
+              </w:rPr>
+            </w:r>
+            <w:r>
+              <w:rPr>
+                <w:noProof/>
+                <w:webHidden/>
+              </w:rPr>
+              <w:fldChar w:fldCharType="separate"/>
+            </w:r>
+            <w:r>
+              <w:rPr>
+                <w:noProof/>
+                <w:webHidden/>
+              </w:rPr>
+              <w:t>x</w:t>
+            </w:r>
+            <w:r>
+              <w:rPr>
+                <w:noProof/>
+                <w:webHidden/>
+              </w:rPr>
+              <w:fldChar w:fldCharType="end"/>
+            </w:r>
+          </w:hyperlink>
+        </w:p>
+        <w:p>
+          <w:pPr>
+            <w:pStyle w:val="TOC1"/>
+            <w:tabs>
+              <w:tab w:val="right" w:leader="dot" w:pos="8630"/>
+            </w:tabs>
+            <w:rPr>
+              <w:rFonts w:asciiTheme="minorHAnsi" w:hAnsiTheme="minorHAnsi" w:cstheme="minorBidi"/>
+              <w:noProof/>
+              <w:kern w:val="2"/>
+              <w14:ligatures w14:val="standardContextual"/>
+            </w:rPr>
+          </w:pPr>
+          <w:hyperlink w:anchor="_Toc142264387" w:history="1">
+            <w:r>
+              <w:rPr>
+                <w:rStyle w:val="Hyperlink"/>
+                <w:rFonts w:ascii="Arial" w:hAnsi="Arial" w:cs="Arial"/>
+                <w:b/>
+                <w:bCs/>
+                <w:noProof/>
+                <w:lang w:val="es-PA"/>
+              </w:rPr>
+              <w:t>Capítulo IV: Creación de Emparejamientos Aproximados</w:t>
+            </w:r>
+            <w:r>
+              <w:rPr>
+                <w:noProof/>
+                <w:webHidden/>
+              </w:rPr>
+              <w:tab/>
+            </w:r>
+            <w:r>
+              <w:rPr>
+                <w:noProof/>
+                <w:webHidden/>
+              </w:rPr>
+              <w:fldChar w:fldCharType="begin"/>
+            </w:r>
+            <w:r>
+              <w:rPr>
+                <w:noProof/>
+                <w:webHidden/>
+              </w:rPr>
+              <w:instrText xml:space="preserve"> PAGEREF _Toc142264387 \h </w:instrText>
+            </w:r>
+            <w:r>
+              <w:rPr>
+                <w:noProof/>
+                <w:webHidden/>
+              </w:rPr>
+            </w:r>
+            <w:r>
+              <w:rPr>
+                <w:noProof/>
+                <w:webHidden/>
+              </w:rPr>
+              <w:fldChar w:fldCharType="separate"/>
+            </w:r>
+            <w:r>
+              <w:rPr>
+                <w:noProof/>
+                <w:webHidden/>
+              </w:rPr>
+              <w:t>xi</w:t>
+            </w:r>
+            <w:r>
+              <w:rPr>
+                <w:noProof/>
+                <w:webHidden/>
+              </w:rPr>
+              <w:fldChar w:fldCharType="end"/>
+            </w:r>
+          </w:hyperlink>
+        </w:p>
+        <w:p>
+          <w:pPr>
+            <w:pStyle w:val="TOC1"/>
+            <w:tabs>
+              <w:tab w:val="right" w:leader="dot" w:pos="8630"/>
+            </w:tabs>
+            <w:rPr>
+              <w:rFonts w:asciiTheme="minorHAnsi" w:hAnsiTheme="minorHAnsi" w:cstheme="minorBidi"/>
+              <w:noProof/>
+              <w:kern w:val="2"/>
+              <w14:ligatures w14:val="standardContextual"/>
+            </w:rPr>
+          </w:pPr>
+          <w:hyperlink w:anchor="_Toc142264388" w:history="1">
+            <w:r>
+              <w:rPr>
+                <w:rStyle w:val="Hyperlink"/>
+                <w:rFonts w:ascii="Arial" w:hAnsi="Arial" w:cs="Arial"/>
+                <w:b/>
+                <w:bCs/>
+                <w:noProof/>
+                <w:lang w:val="es-PA"/>
+              </w:rPr>
+              <w:t>Capítulo V: Análisis Estadístico de Resultados</w:t>
+            </w:r>
+            <w:r>
+              <w:rPr>
+                <w:noProof/>
+                <w:webHidden/>
+              </w:rPr>
+              <w:tab/>
+            </w:r>
+            <w:r>
+              <w:rPr>
+                <w:noProof/>
+                <w:webHidden/>
+              </w:rPr>
+              <w:fldChar w:fldCharType="begin"/>
+            </w:r>
+            <w:r>
+              <w:rPr>
+                <w:noProof/>
+                <w:webHidden/>
+              </w:rPr>
+              <w:instrText xml:space="preserve"> PAGEREF _Toc142264388 \h </w:instrText>
+            </w:r>
+            <w:r>
+              <w:rPr>
+                <w:noProof/>
+                <w:webHidden/>
+              </w:rPr>
+            </w:r>
+            <w:r>
+              <w:rPr>
+                <w:noProof/>
+                <w:webHidden/>
+              </w:rPr>
+              <w:fldChar w:fldCharType="separate"/>
+            </w:r>
+            <w:r>
+              <w:rPr>
+                <w:noProof/>
+                <w:webHidden/>
+              </w:rPr>
+              <w:t>xii</w:t>
+            </w:r>
+            <w:r>
+              <w:rPr>
+                <w:noProof/>
+                <w:webHidden/>
+              </w:rPr>
+              <w:fldChar w:fldCharType="end"/>
+            </w:r>
+          </w:hyperlink>
+        </w:p>
+        <w:p>
+          <w:r>
+            <w:rPr>
+              <w:b/>
+              <w:bCs/>
+              <w:noProof/>
+            </w:rPr>
+            <w:fldChar w:fldCharType="end"/>
+          </w:r>
+        </w:p>
+      </w:sdtContent>
+    </w:sdt>
+    <w:p>
+      <w:pPr>
+        <w:spacing w:line="360" w:lineRule="auto"/>
+        <w:jc w:val="both"/>
+        <w:rPr>
+          <w:rFonts w:ascii="Arial" w:eastAsia="Arial" w:hAnsi="Arial" w:cs="Arial"/>
+          <w:sz w:val="24"/>
+          <w:szCs w:val="24"/>
+        </w:rPr>
+      </w:pPr>
+    </w:p>
+    <w:p>
+      <w:pPr>
+        <w:spacing w:line="360" w:lineRule="auto"/>
+        <w:jc w:val="both"/>
+        <w:rPr>
+          <w:rFonts w:ascii="Arial" w:eastAsia="Arial" w:hAnsi="Arial" w:cs="Arial"/>
+          <w:sz w:val="24"/>
+          <w:szCs w:val="24"/>
+        </w:rPr>
+      </w:pPr>
+    </w:p>
+    <w:p>
+      <w:pPr>
+        <w:spacing w:line="360" w:lineRule="auto"/>
+        <w:jc w:val="both"/>
+        <w:rPr>
+          <w:rFonts w:ascii="Arial" w:eastAsia="Arial" w:hAnsi="Arial" w:cs="Arial"/>
+          <w:sz w:val="24"/>
+          <w:szCs w:val="24"/>
+        </w:rPr>
+      </w:pPr>
+    </w:p>
+    <w:p>
+      <w:pPr>
+        <w:spacing w:line="360" w:lineRule="auto"/>
+        <w:jc w:val="both"/>
+        <w:rPr>
+          <w:rFonts w:ascii="Arial" w:eastAsia="Arial" w:hAnsi="Arial" w:cs="Arial"/>
+          <w:sz w:val="24"/>
+          <w:szCs w:val="24"/>
+        </w:rPr>
+      </w:pPr>
+    </w:p>
+    <w:p>
+      <w:pPr>
+        <w:spacing w:line="360" w:lineRule="auto"/>
+        <w:jc w:val="both"/>
+        <w:rPr>
+          <w:rFonts w:ascii="Arial" w:eastAsia="Arial" w:hAnsi="Arial" w:cs="Arial"/>
+          <w:sz w:val="24"/>
+          <w:szCs w:val="24"/>
+        </w:rPr>
+      </w:pPr>
+    </w:p>
+    <w:p>
+      <w:pPr>
+        <w:spacing w:line="360" w:lineRule="auto"/>
+        <w:jc w:val="both"/>
+        <w:rPr>
+          <w:rFonts w:ascii="Arial" w:eastAsia="Arial" w:hAnsi="Arial" w:cs="Arial"/>
+          <w:sz w:val="24"/>
+          <w:szCs w:val="24"/>
+        </w:rPr>
+      </w:pPr>
+    </w:p>
+    <w:p>
+      <w:pPr>
+        <w:spacing w:line="360" w:lineRule="auto"/>
+        <w:jc w:val="both"/>
+        <w:rPr>
+          <w:rFonts w:ascii="Arial" w:eastAsia="Arial" w:hAnsi="Arial" w:cs="Arial"/>
+          <w:sz w:val="24"/>
+          <w:szCs w:val="24"/>
+        </w:rPr>
+      </w:pPr>
+    </w:p>
+    <w:p>
+      <w:pPr>
+        <w:spacing w:line="360" w:lineRule="auto"/>
+        <w:jc w:val="both"/>
+        <w:rPr>
+          <w:rFonts w:ascii="Arial" w:eastAsia="Arial" w:hAnsi="Arial" w:cs="Arial"/>
+          <w:sz w:val="24"/>
+          <w:szCs w:val="24"/>
+        </w:rPr>
+      </w:pPr>
+    </w:p>
+    <w:p>
+      <w:pPr>
+        <w:spacing w:line="360" w:lineRule="auto"/>
+        <w:jc w:val="both"/>
+        <w:rPr>
+          <w:rFonts w:ascii="Arial" w:eastAsia="Arial" w:hAnsi="Arial" w:cs="Arial"/>
+          <w:sz w:val="24"/>
+          <w:szCs w:val="24"/>
+        </w:rPr>
+      </w:pPr>
+    </w:p>
+    <w:p>
+      <w:pPr>
+        <w:spacing w:line="360" w:lineRule="auto"/>
+        <w:jc w:val="both"/>
+        <w:rPr>
+          <w:rFonts w:ascii="Arial" w:eastAsia="Arial" w:hAnsi="Arial" w:cs="Arial"/>
+          <w:sz w:val="24"/>
+          <w:szCs w:val="24"/>
+        </w:rPr>
+      </w:pPr>
+    </w:p>
+    <w:p>
+      <w:pPr>
+        <w:spacing w:line="360" w:lineRule="auto"/>
+        <w:jc w:val="both"/>
+        <w:rPr>
+          <w:rFonts w:ascii="Arial" w:eastAsia="Arial" w:hAnsi="Arial" w:cs="Arial"/>
+          <w:sz w:val="24"/>
+          <w:szCs w:val="24"/>
+        </w:rPr>
+      </w:pPr>
+    </w:p>
+    <w:p>
+      <w:pPr>
+        <w:spacing w:line="360" w:lineRule="auto"/>
+        <w:jc w:val="both"/>
+        <w:rPr>
+          <w:rFonts w:ascii="Arial" w:eastAsia="Arial" w:hAnsi="Arial" w:cs="Arial"/>
+          <w:sz w:val="24"/>
+          <w:szCs w:val="24"/>
+        </w:rPr>
+      </w:pPr>
+    </w:p>
+    <w:p>
+      <w:pPr>
+        <w:spacing w:line="360" w:lineRule="auto"/>
+        <w:jc w:val="both"/>
+        <w:rPr>
+          <w:rFonts w:ascii="Arial" w:eastAsia="Arial" w:hAnsi="Arial" w:cs="Arial"/>
+          <w:sz w:val="24"/>
+          <w:szCs w:val="24"/>
+        </w:rPr>
+      </w:pPr>
+    </w:p>
+    <w:p>
+      <w:pPr>
+        <w:spacing w:line="360" w:lineRule="auto"/>
+        <w:jc w:val="both"/>
+        <w:rPr>
+          <w:rFonts w:ascii="Arial" w:eastAsia="Arial" w:hAnsi="Arial" w:cs="Arial"/>
+          <w:sz w:val="24"/>
+          <w:szCs w:val="24"/>
+        </w:rPr>
+      </w:pPr>
+    </w:p>
+    <w:p>
+      <w:pPr>
+        <w:spacing w:line="360" w:lineRule="auto"/>
+        <w:jc w:val="both"/>
+        <w:rPr>
+          <w:rFonts w:ascii="Arial" w:eastAsia="Arial" w:hAnsi="Arial" w:cs="Arial"/>
+          <w:sz w:val="24"/>
+          <w:szCs w:val="24"/>
+        </w:rPr>
+      </w:pPr>
+    </w:p>
+    <w:p>
+      <w:pPr>
+        <w:spacing w:line="360" w:lineRule="auto"/>
+        <w:jc w:val="both"/>
+        <w:rPr>
+          <w:rFonts w:ascii="Arial" w:eastAsia="Arial" w:hAnsi="Arial" w:cs="Arial"/>
+          <w:sz w:val="24"/>
+          <w:szCs w:val="24"/>
+        </w:rPr>
+      </w:pPr>
+    </w:p>
+    <w:p>
+      <w:pPr>
+        <w:spacing w:line="360" w:lineRule="auto"/>
+        <w:jc w:val="both"/>
+        <w:rPr>
+          <w:rFonts w:ascii="Arial" w:eastAsia="Arial" w:hAnsi="Arial" w:cs="Arial"/>
+          <w:sz w:val="24"/>
+          <w:szCs w:val="24"/>
+        </w:rPr>
+      </w:pPr>
+    </w:p>
+    <w:p>
+      <w:pPr>
+        <w:spacing w:line="360" w:lineRule="auto"/>
+        <w:jc w:val="both"/>
+        <w:rPr>
+          <w:rFonts w:ascii="Arial" w:eastAsia="Arial" w:hAnsi="Arial" w:cs="Arial"/>
+          <w:sz w:val="24"/>
+          <w:szCs w:val="24"/>
+        </w:rPr>
+      </w:pPr>
+    </w:p>
+    <w:p>
+      <w:pPr>
+        <w:spacing w:line="360" w:lineRule="auto"/>
+        <w:jc w:val="both"/>
+        <w:rPr>
+          <w:rFonts w:ascii="Arial" w:eastAsia="Arial" w:hAnsi="Arial" w:cs="Arial"/>
+          <w:sz w:val="24"/>
+          <w:szCs w:val="24"/>
+        </w:rPr>
+      </w:pPr>
+    </w:p>
+    <w:p>
+      <w:pPr>
+        <w:spacing w:line="360" w:lineRule="auto"/>
+        <w:jc w:val="both"/>
+        <w:rPr>
+          <w:rFonts w:ascii="Arial" w:eastAsia="Arial" w:hAnsi="Arial" w:cs="Arial"/>
+          <w:sz w:val="24"/>
+          <w:szCs w:val="24"/>
+        </w:rPr>
+      </w:pPr>
+    </w:p>
+    <w:p>
+      <w:pPr>
+        <w:spacing w:line="360" w:lineRule="auto"/>
+        <w:jc w:val="both"/>
+        <w:rPr>
+          <w:rFonts w:ascii="Arial" w:eastAsia="Arial" w:hAnsi="Arial" w:cs="Arial"/>
+          <w:sz w:val="24"/>
+          <w:szCs w:val="24"/>
+        </w:rPr>
+      </w:pPr>
+    </w:p>
+    <w:p>
+      <w:pPr>
+        <w:spacing w:line="360" w:lineRule="auto"/>
+        <w:jc w:val="both"/>
+        <w:rPr>
+          <w:rFonts w:ascii="Arial" w:eastAsia="Arial" w:hAnsi="Arial" w:cs="Arial"/>
+          <w:sz w:val="24"/>
+          <w:szCs w:val="24"/>
+        </w:rPr>
+      </w:pPr>
+    </w:p>
+    <w:p>
+      <w:pPr>
+        <w:spacing w:line="360" w:lineRule="auto"/>
+        <w:jc w:val="both"/>
+        <w:rPr>
+          <w:rFonts w:ascii="Arial" w:eastAsia="Arial" w:hAnsi="Arial" w:cs="Arial"/>
+          <w:sz w:val="24"/>
+          <w:szCs w:val="24"/>
+        </w:rPr>
+      </w:pPr>
+    </w:p>
+    <w:p>
+      <w:pPr>
+        <w:spacing w:line="360" w:lineRule="auto"/>
+        <w:jc w:val="both"/>
+        <w:rPr>
+          <w:rFonts w:ascii="Arial" w:eastAsia="Arial" w:hAnsi="Arial" w:cs="Arial"/>
+          <w:sz w:val="24"/>
+          <w:szCs w:val="24"/>
+        </w:rPr>
+      </w:pPr>
+    </w:p>
+    <w:p>
+      <w:pPr>
+        <w:spacing w:line="360" w:lineRule="auto"/>
+        <w:jc w:val="both"/>
+        <w:rPr>
+          <w:rFonts w:ascii="Arial" w:eastAsia="Arial" w:hAnsi="Arial" w:cs="Arial"/>
+          <w:sz w:val="24"/>
+          <w:szCs w:val="24"/>
+        </w:rPr>
+      </w:pPr>
+    </w:p>
+    <w:p>
+      <w:pPr>
+        <w:spacing w:line="360" w:lineRule="auto"/>
+        <w:jc w:val="both"/>
+        <w:rPr>
+          <w:rFonts w:ascii="Arial" w:eastAsia="Arial" w:hAnsi="Arial" w:cs="Arial"/>
+          <w:sz w:val="24"/>
+          <w:szCs w:val="24"/>
+        </w:rPr>
+      </w:pPr>
+    </w:p>
+    <w:p>
+      <w:pPr>
+        <w:spacing w:line="360" w:lineRule="auto"/>
+        <w:jc w:val="both"/>
+        <w:rPr>
+          <w:rFonts w:ascii="Arial" w:eastAsia="Arial" w:hAnsi="Arial" w:cs="Arial"/>
+          <w:sz w:val="24"/>
+          <w:szCs w:val="24"/>
+        </w:rPr>
+      </w:pPr>
+    </w:p>
+    <w:p>
+      <w:pPr>
+        <w:spacing w:line="360" w:lineRule="auto"/>
+        <w:jc w:val="both"/>
+        <w:rPr>
+          <w:rFonts w:ascii="Arial" w:eastAsia="Arial" w:hAnsi="Arial" w:cs="Arial"/>
+          <w:sz w:val="24"/>
+          <w:szCs w:val="24"/>
+        </w:rPr>
+      </w:pPr>
+    </w:p>
+    <w:p>
+      <w:pPr>
+        <w:spacing w:line="360" w:lineRule="auto"/>
+        <w:jc w:val="both"/>
+        <w:rPr>
+          <w:rFonts w:ascii="Arial" w:eastAsia="Arial" w:hAnsi="Arial" w:cs="Arial"/>
+          <w:sz w:val="24"/>
+          <w:szCs w:val="24"/>
+        </w:rPr>
+      </w:pPr>
+    </w:p>
+    <w:p>
+      <w:pPr>
+        <w:spacing w:line="360" w:lineRule="auto"/>
+        <w:jc w:val="both"/>
+        <w:rPr>
+          <w:rFonts w:ascii="Arial" w:eastAsia="Arial" w:hAnsi="Arial" w:cs="Arial"/>
+          <w:sz w:val="24"/>
+          <w:szCs w:val="24"/>
+        </w:rPr>
+      </w:pPr>
+    </w:p>
+    <w:p>
+      <w:pPr>
+        <w:spacing w:line="360" w:lineRule="auto"/>
+        <w:jc w:val="both"/>
+        <w:rPr>
+          <w:rFonts w:ascii="Arial" w:eastAsia="Arial" w:hAnsi="Arial" w:cs="Arial"/>
+          <w:sz w:val="24"/>
+          <w:szCs w:val="24"/>
+        </w:rPr>
+      </w:pPr>
+    </w:p>
+    <w:p>
+      <w:pPr>
+        <w:spacing w:line="360" w:lineRule="auto"/>
+        <w:jc w:val="both"/>
+        <w:rPr>
+          <w:rFonts w:ascii="Arial" w:eastAsia="Arial" w:hAnsi="Arial" w:cs="Arial"/>
+          <w:sz w:val="24"/>
+          <w:szCs w:val="24"/>
+        </w:rPr>
+      </w:pPr>
+    </w:p>
+    <w:p>
+      <w:pPr>
+        <w:spacing w:line="360" w:lineRule="auto"/>
+        <w:jc w:val="both"/>
+        <w:rPr>
+          <w:rFonts w:ascii="Arial" w:eastAsia="Arial" w:hAnsi="Arial" w:cs="Arial"/>
+          <w:sz w:val="24"/>
+          <w:szCs w:val="24"/>
+        </w:rPr>
+      </w:pPr>
+    </w:p>
+    <w:p>
+      <w:pPr>
+        <w:spacing w:line="360" w:lineRule="auto"/>
+        <w:jc w:val="both"/>
+        <w:rPr>
+          <w:rFonts w:ascii="Arial" w:eastAsia="Arial" w:hAnsi="Arial" w:cs="Arial"/>
+          <w:sz w:val="24"/>
+          <w:szCs w:val="24"/>
+        </w:rPr>
+      </w:pPr>
+    </w:p>
+    <w:p>
+      <w:pPr>
+        <w:spacing w:line="360" w:lineRule="auto"/>
+        <w:jc w:val="both"/>
+        <w:rPr>
+          <w:rFonts w:ascii="Arial" w:eastAsia="Arial" w:hAnsi="Arial" w:cs="Arial"/>
+          <w:sz w:val="24"/>
+          <w:szCs w:val="24"/>
+        </w:rPr>
+      </w:pPr>
+    </w:p>
+    <w:p>
+      <w:pPr>
+        <w:spacing w:line="360" w:lineRule="auto"/>
+        <w:jc w:val="both"/>
+        <w:rPr>
+          <w:rFonts w:ascii="Arial" w:eastAsia="Arial" w:hAnsi="Arial" w:cs="Arial"/>
+          <w:sz w:val="24"/>
+          <w:szCs w:val="24"/>
+        </w:rPr>
+      </w:pPr>
+    </w:p>
+    <w:p>
+      <w:pPr>
+        <w:spacing w:line="360" w:lineRule="auto"/>
+        <w:jc w:val="both"/>
+        <w:rPr>
+          <w:rFonts w:ascii="Arial" w:eastAsia="Arial" w:hAnsi="Arial" w:cs="Arial"/>
+          <w:sz w:val="24"/>
+          <w:szCs w:val="24"/>
+        </w:rPr>
+      </w:pPr>
+    </w:p>
+    <w:p>
+      <w:pPr>
+        <w:spacing w:line="360" w:lineRule="auto"/>
+        <w:jc w:val="both"/>
+        <w:rPr>
+          <w:rFonts w:ascii="Arial" w:eastAsia="Arial" w:hAnsi="Arial" w:cs="Arial"/>
+          <w:sz w:val="24"/>
+          <w:szCs w:val="24"/>
+        </w:rPr>
+      </w:pPr>
+    </w:p>
+    <w:p>
+      <w:pPr>
+        <w:spacing w:line="360" w:lineRule="auto"/>
+        <w:jc w:val="both"/>
+        <w:rPr>
+          <w:rFonts w:ascii="Arial" w:eastAsia="Arial" w:hAnsi="Arial" w:cs="Arial"/>
+          <w:sz w:val="24"/>
+          <w:szCs w:val="24"/>
+        </w:rPr>
+      </w:pPr>
+    </w:p>
+    <w:p>
+      <w:pPr>
+        <w:spacing w:line="360" w:lineRule="auto"/>
+        <w:jc w:val="both"/>
+        <w:rPr>
+          <w:rFonts w:ascii="Arial" w:eastAsia="Arial" w:hAnsi="Arial" w:cs="Arial"/>
+          <w:sz w:val="24"/>
+          <w:szCs w:val="24"/>
+        </w:rPr>
+      </w:pPr>
+    </w:p>
+    <w:p>
+      <w:pPr>
+        <w:spacing w:line="360" w:lineRule="auto"/>
+        <w:jc w:val="both"/>
+        <w:rPr>
+          <w:rFonts w:ascii="Arial" w:eastAsia="Arial" w:hAnsi="Arial" w:cs="Arial"/>
+          <w:sz w:val="24"/>
+          <w:szCs w:val="24"/>
+        </w:rPr>
+      </w:pPr>
+    </w:p>
+    <w:p>
+      <w:pPr>
+        <w:spacing w:line="360" w:lineRule="auto"/>
+        <w:jc w:val="both"/>
+        <w:rPr>
+          <w:rFonts w:ascii="Arial" w:eastAsia="Arial" w:hAnsi="Arial" w:cs="Arial"/>
+          <w:sz w:val="24"/>
+          <w:szCs w:val="24"/>
+        </w:rPr>
+      </w:pPr>
+    </w:p>
+    <w:p>
+      <w:pPr>
+        <w:pStyle w:val="Heading1"/>
+        <w:jc w:val="center"/>
+        <w:rPr>
+          <w:rFonts w:ascii="Arial" w:hAnsi="Arial" w:cs="Arial"/>
+          <w:b/>
+          <w:bCs/>
+          <w:color w:val="auto"/>
+          <w:sz w:val="24"/>
+          <w:szCs w:val="24"/>
+        </w:rPr>
+      </w:pPr>
+      <w:bookmarkStart w:id="0" w:name="_Toc142264384"/>
+      <w:proofErr w:type="spellStart"/>
+      <w:r>
+        <w:rPr>
+          <w:rFonts w:ascii="Arial" w:hAnsi="Arial" w:cs="Arial"/>
+          <w:b/>
+          <w:bCs/>
+          <w:color w:val="auto"/>
+          <w:sz w:val="24"/>
+          <w:szCs w:val="24"/>
+        </w:rPr>
+        <w:t>Capítulo</w:t>
+      </w:r>
+      <w:proofErr w:type="spellEnd"/>
+      <w:r>
+        <w:rPr>
+          <w:rFonts w:ascii="Arial" w:hAnsi="Arial" w:cs="Arial"/>
+          <w:b/>
+          <w:bCs/>
+          <w:color w:val="auto"/>
+          <w:sz w:val="24"/>
+          <w:szCs w:val="24"/>
+        </w:rPr>
+        <w:t xml:space="preserve"> I: Marco </w:t>
+      </w:r>
+      <w:proofErr w:type="spellStart"/>
+      <w:r>
+        <w:rPr>
+          <w:rFonts w:ascii="Arial" w:hAnsi="Arial" w:cs="Arial"/>
+          <w:b/>
+          <w:bCs/>
+          <w:color w:val="auto"/>
+          <w:sz w:val="24"/>
+          <w:szCs w:val="24"/>
+        </w:rPr>
+        <w:t>Teórico</w:t>
+      </w:r>
+      <w:bookmarkEnd w:id="0"/>
+      <w:proofErr w:type="spellEnd"/>
+    </w:p>
+    <w:p>
+      <w:pPr>
+        <w:spacing w:line="360" w:lineRule="auto"/>
+        <w:jc w:val="both"/>
+        <w:rPr>
+          <w:rFonts w:ascii="Arial" w:eastAsia="Arial" w:hAnsi="Arial" w:cs="Arial"/>
+          <w:sz w:val="24"/>
+          <w:szCs w:val="24"/>
+        </w:rPr>
+      </w:pPr>
+    </w:p>
+    <w:p>
+      <w:pPr>
+        <w:spacing w:line="360" w:lineRule="auto"/>
+        <w:jc w:val="both"/>
+        <w:rPr>
+          <w:rFonts w:ascii="Arial" w:eastAsia="Arial" w:hAnsi="Arial" w:cs="Arial"/>
+          <w:sz w:val="24"/>
+          <w:szCs w:val="24"/>
+        </w:rPr>
+      </w:pPr>
+    </w:p>
+    <w:p>
+      <w:pPr>
+        <w:spacing w:line="360" w:lineRule="auto"/>
+        <w:jc w:val="both"/>
+        <w:rPr>
+          <w:rFonts w:ascii="Arial" w:eastAsia="Arial" w:hAnsi="Arial" w:cs="Arial"/>
+          <w:sz w:val="24"/>
+          <w:szCs w:val="24"/>
+        </w:rPr>
+      </w:pPr>
+    </w:p>
+    <w:p>
+      <w:pPr>
+        <w:spacing w:line="360" w:lineRule="auto"/>
+        <w:jc w:val="both"/>
+        <w:rPr>
+          <w:rFonts w:ascii="Arial" w:eastAsia="Arial" w:hAnsi="Arial" w:cs="Arial"/>
+          <w:sz w:val="24"/>
+          <w:szCs w:val="24"/>
+        </w:rPr>
+      </w:pPr>
+    </w:p>
+    <w:p>
+      <w:pPr>
+        <w:spacing w:line="360" w:lineRule="auto"/>
+        <w:jc w:val="both"/>
+        <w:rPr>
+          <w:rFonts w:ascii="Arial" w:eastAsia="Arial" w:hAnsi="Arial" w:cs="Arial"/>
+          <w:sz w:val="24"/>
+          <w:szCs w:val="24"/>
+        </w:rPr>
+      </w:pPr>
+    </w:p>
+    <w:p>
+      <w:pPr>
+        <w:spacing w:line="360" w:lineRule="auto"/>
+        <w:jc w:val="both"/>
+        <w:rPr>
+          <w:rFonts w:ascii="Arial" w:eastAsia="Arial" w:hAnsi="Arial" w:cs="Arial"/>
+          <w:sz w:val="24"/>
+          <w:szCs w:val="24"/>
+        </w:rPr>
+      </w:pPr>
+    </w:p>
+    <w:p>
+      <w:pPr>
+        <w:spacing w:line="360" w:lineRule="auto"/>
+        <w:jc w:val="both"/>
+        <w:rPr>
+          <w:rFonts w:ascii="Arial" w:eastAsia="Arial" w:hAnsi="Arial" w:cs="Arial"/>
+          <w:sz w:val="24"/>
+          <w:szCs w:val="24"/>
+        </w:rPr>
+      </w:pPr>
+    </w:p>
+    <w:p>
+      <w:pPr>
+        <w:spacing w:line="360" w:lineRule="auto"/>
+        <w:jc w:val="both"/>
+        <w:rPr>
+          <w:rFonts w:ascii="Arial" w:eastAsia="Arial" w:hAnsi="Arial" w:cs="Arial"/>
+          <w:sz w:val="24"/>
+          <w:szCs w:val="24"/>
+        </w:rPr>
+      </w:pPr>
+    </w:p>
+    <w:p>
+      <w:pPr>
+        <w:spacing w:line="360" w:lineRule="auto"/>
+        <w:jc w:val="both"/>
+        <w:rPr>
+          <w:rFonts w:ascii="Arial" w:eastAsia="Arial" w:hAnsi="Arial" w:cs="Arial"/>
+          <w:sz w:val="24"/>
+          <w:szCs w:val="24"/>
+        </w:rPr>
+      </w:pPr>
+    </w:p>
+    <w:p>
+      <w:pPr>
+        <w:spacing w:line="360" w:lineRule="auto"/>
+        <w:jc w:val="both"/>
+        <w:rPr>
+          <w:rFonts w:ascii="Arial" w:eastAsia="Arial" w:hAnsi="Arial" w:cs="Arial"/>
+          <w:sz w:val="24"/>
+          <w:szCs w:val="24"/>
+        </w:rPr>
+      </w:pPr>
+    </w:p>
+    <w:p>
+      <w:pPr>
+        <w:spacing w:line="360" w:lineRule="auto"/>
+        <w:jc w:val="both"/>
+        <w:rPr>
+          <w:rFonts w:ascii="Arial" w:eastAsia="Arial" w:hAnsi="Arial" w:cs="Arial"/>
+          <w:sz w:val="24"/>
+          <w:szCs w:val="24"/>
+        </w:rPr>
+      </w:pPr>
+    </w:p>
+    <w:p>
+      <w:pPr>
+        <w:spacing w:line="360" w:lineRule="auto"/>
+        <w:jc w:val="both"/>
+        <w:rPr>
+          <w:rFonts w:ascii="Arial" w:eastAsia="Arial" w:hAnsi="Arial" w:cs="Arial"/>
+          <w:sz w:val="24"/>
+          <w:szCs w:val="24"/>
+        </w:rPr>
+      </w:pPr>
+    </w:p>
+    <w:p>
+      <w:pPr>
+        <w:spacing w:line="360" w:lineRule="auto"/>
+        <w:jc w:val="both"/>
+        <w:rPr>
+          <w:rFonts w:ascii="Arial" w:eastAsia="Arial" w:hAnsi="Arial" w:cs="Arial"/>
+          <w:sz w:val="24"/>
+          <w:szCs w:val="24"/>
+        </w:rPr>
+      </w:pPr>
+    </w:p>
+    <w:p>
+      <w:pPr>
+        <w:spacing w:line="360" w:lineRule="auto"/>
+        <w:jc w:val="both"/>
+        <w:rPr>
+          <w:rFonts w:ascii="Arial" w:eastAsia="Arial" w:hAnsi="Arial" w:cs="Arial"/>
+          <w:sz w:val="24"/>
+          <w:szCs w:val="24"/>
+        </w:rPr>
+      </w:pPr>
+    </w:p>
+    <w:p>
+      <w:pPr>
+        <w:spacing w:line="360" w:lineRule="auto"/>
+        <w:jc w:val="both"/>
+        <w:rPr>
+          <w:rFonts w:ascii="Arial" w:eastAsia="Arial" w:hAnsi="Arial" w:cs="Arial"/>
+          <w:sz w:val="24"/>
+          <w:szCs w:val="24"/>
+        </w:rPr>
+      </w:pPr>
+    </w:p>
+    <w:p>
+      <w:pPr>
+        <w:spacing w:line="360" w:lineRule="auto"/>
+        <w:jc w:val="both"/>
+        <w:rPr>
+          <w:rFonts w:ascii="Arial" w:eastAsia="Arial" w:hAnsi="Arial" w:cs="Arial"/>
+          <w:sz w:val="24"/>
+          <w:szCs w:val="24"/>
+        </w:rPr>
+      </w:pPr>
+    </w:p>
+    <w:p>
+      <w:pPr>
+        <w:spacing w:line="360" w:lineRule="auto"/>
+        <w:jc w:val="both"/>
+        <w:rPr>
+          <w:rFonts w:ascii="Arial" w:eastAsia="Arial" w:hAnsi="Arial" w:cs="Arial"/>
+          <w:sz w:val="24"/>
+          <w:szCs w:val="24"/>
+        </w:rPr>
+      </w:pPr>
+    </w:p>
+    <w:p>
+      <w:pPr>
+        <w:spacing w:line="360" w:lineRule="auto"/>
+        <w:jc w:val="both"/>
+        <w:rPr>
+          <w:rFonts w:ascii="Arial" w:eastAsia="Arial" w:hAnsi="Arial" w:cs="Arial"/>
+          <w:sz w:val="24"/>
+          <w:szCs w:val="24"/>
+        </w:rPr>
+      </w:pPr>
+    </w:p>
+    <w:p>
+      <w:pPr>
+        <w:spacing w:line="360" w:lineRule="auto"/>
+        <w:jc w:val="both"/>
+        <w:rPr>
+          <w:rFonts w:ascii="Arial" w:eastAsia="Arial" w:hAnsi="Arial" w:cs="Arial"/>
+          <w:sz w:val="24"/>
+          <w:szCs w:val="24"/>
+        </w:rPr>
+      </w:pPr>
+    </w:p>
+    <w:p>
+      <w:pPr>
+        <w:spacing w:line="360" w:lineRule="auto"/>
+        <w:jc w:val="both"/>
+        <w:rPr>
+          <w:rFonts w:ascii="Arial" w:eastAsia="Arial" w:hAnsi="Arial" w:cs="Arial"/>
+          <w:sz w:val="24"/>
+          <w:szCs w:val="24"/>
+        </w:rPr>
+      </w:pPr>
+    </w:p>
+    <w:p>
+      <w:pPr>
+        <w:spacing w:line="360" w:lineRule="auto"/>
+        <w:jc w:val="both"/>
+        <w:rPr>
+          <w:rFonts w:ascii="Arial" w:eastAsia="Arial" w:hAnsi="Arial" w:cs="Arial"/>
+          <w:sz w:val="24"/>
+          <w:szCs w:val="24"/>
+        </w:rPr>
+      </w:pPr>
+    </w:p>
+    <w:p>
+      <w:pPr>
+        <w:spacing w:line="360" w:lineRule="auto"/>
+        <w:jc w:val="both"/>
+        <w:rPr>
+          <w:rFonts w:ascii="Arial" w:eastAsia="Arial" w:hAnsi="Arial" w:cs="Arial"/>
+          <w:sz w:val="24"/>
+          <w:szCs w:val="24"/>
+        </w:rPr>
+      </w:pPr>
+    </w:p>
+    <w:p>
+      <w:pPr>
+        <w:spacing w:line="360" w:lineRule="auto"/>
+        <w:jc w:val="both"/>
+        <w:rPr>
+          <w:rFonts w:ascii="Arial" w:eastAsia="Arial" w:hAnsi="Arial" w:cs="Arial"/>
+          <w:sz w:val="24"/>
+          <w:szCs w:val="24"/>
+        </w:rPr>
+      </w:pPr>
+    </w:p>
+    <w:p>
+      <w:pPr>
+        <w:spacing w:line="360" w:lineRule="auto"/>
+        <w:jc w:val="both"/>
+        <w:rPr>
+          <w:rFonts w:ascii="Arial" w:eastAsia="Arial" w:hAnsi="Arial" w:cs="Arial"/>
+          <w:sz w:val="24"/>
+          <w:szCs w:val="24"/>
+        </w:rPr>
+      </w:pPr>
+    </w:p>
+    <w:p>
+      <w:pPr>
+        <w:spacing w:line="360" w:lineRule="auto"/>
+        <w:jc w:val="both"/>
+        <w:rPr>
+          <w:rFonts w:ascii="Arial" w:eastAsia="Arial" w:hAnsi="Arial" w:cs="Arial"/>
+          <w:sz w:val="24"/>
+          <w:szCs w:val="24"/>
+        </w:rPr>
+      </w:pPr>
+    </w:p>
+    <w:p>
+      <w:pPr>
+        <w:spacing w:line="360" w:lineRule="auto"/>
+        <w:jc w:val="both"/>
+        <w:rPr>
+          <w:rFonts w:ascii="Arial" w:eastAsia="Arial" w:hAnsi="Arial" w:cs="Arial"/>
+          <w:sz w:val="24"/>
+          <w:szCs w:val="24"/>
+        </w:rPr>
+      </w:pPr>
+    </w:p>
+    <w:p>
+      <w:pPr>
+        <w:spacing w:line="360" w:lineRule="auto"/>
+        <w:jc w:val="both"/>
+        <w:rPr>
+          <w:rFonts w:ascii="Arial" w:eastAsia="Arial" w:hAnsi="Arial" w:cs="Arial"/>
+          <w:sz w:val="24"/>
+          <w:szCs w:val="24"/>
+        </w:rPr>
+      </w:pPr>
+    </w:p>
+    <w:p>
+      <w:pPr>
+        <w:spacing w:line="360" w:lineRule="auto"/>
+        <w:jc w:val="both"/>
+        <w:rPr>
+          <w:rFonts w:ascii="Arial" w:eastAsia="Arial" w:hAnsi="Arial" w:cs="Arial"/>
+          <w:sz w:val="24"/>
+          <w:szCs w:val="24"/>
+        </w:rPr>
+      </w:pPr>
+    </w:p>
+    <w:p>
+      <w:pPr>
+        <w:spacing w:line="360" w:lineRule="auto"/>
+        <w:jc w:val="both"/>
+        <w:rPr>
+          <w:rFonts w:ascii="Arial" w:eastAsia="Arial" w:hAnsi="Arial" w:cs="Arial"/>
+          <w:sz w:val="24"/>
+          <w:szCs w:val="24"/>
+        </w:rPr>
+      </w:pPr>
+    </w:p>
+    <w:p>
+      <w:pPr>
+        <w:spacing w:line="360" w:lineRule="auto"/>
+        <w:jc w:val="both"/>
+        <w:rPr>
+          <w:rFonts w:ascii="Arial" w:eastAsia="Arial" w:hAnsi="Arial" w:cs="Arial"/>
+          <w:sz w:val="24"/>
+          <w:szCs w:val="24"/>
+        </w:rPr>
+      </w:pPr>
+    </w:p>
+    <w:p>
+      <w:pPr>
+        <w:pStyle w:val="Heading1"/>
+        <w:jc w:val="center"/>
+        <w:rPr>
+          <w:rFonts w:ascii="Arial" w:hAnsi="Arial" w:cs="Arial"/>
+          <w:b/>
+          <w:bCs/>
+          <w:color w:val="auto"/>
+          <w:sz w:val="24"/>
+          <w:szCs w:val="24"/>
+          <w:lang w:val="es-PA"/>
+        </w:rPr>
+      </w:pPr>
+      <w:bookmarkStart w:id="1" w:name="_Toc142264385"/>
+      <w:r>
+        <w:rPr>
+          <w:rFonts w:ascii="Arial" w:hAnsi="Arial" w:cs="Arial"/>
+          <w:b/>
+          <w:bCs/>
+          <w:color w:val="auto"/>
+          <w:sz w:val="24"/>
+          <w:szCs w:val="24"/>
+          <w:lang w:val="es-PA"/>
+        </w:rPr>
+        <w:t>Capítulo I</w:t>
+      </w:r>
+      <w:r>
+        <w:rPr>
+          <w:rFonts w:ascii="Arial" w:hAnsi="Arial" w:cs="Arial"/>
+          <w:b/>
+          <w:bCs/>
+          <w:color w:val="auto"/>
+          <w:sz w:val="24"/>
+          <w:szCs w:val="24"/>
+          <w:lang w:val="es-PA"/>
+        </w:rPr>
+        <w:t>I</w:t>
+      </w:r>
+      <w:r>
+        <w:rPr>
+          <w:rFonts w:ascii="Arial" w:hAnsi="Arial" w:cs="Arial"/>
+          <w:b/>
+          <w:bCs/>
+          <w:color w:val="auto"/>
+          <w:sz w:val="24"/>
+          <w:szCs w:val="24"/>
+          <w:lang w:val="es-PA"/>
+        </w:rPr>
+        <w:t>:</w:t>
+      </w:r>
+      <w:r>
+        <w:rPr>
+          <w:rFonts w:ascii="Arial" w:hAnsi="Arial" w:cs="Arial"/>
+          <w:b/>
+          <w:bCs/>
+          <w:color w:val="auto"/>
+          <w:sz w:val="24"/>
+          <w:szCs w:val="24"/>
+          <w:lang w:val="es-PA"/>
+        </w:rPr>
+        <w:t xml:space="preserve"> Algoritmos de Emparejamiento Aproximado</w:t>
+      </w:r>
+      <w:bookmarkEnd w:id="1"/>
+    </w:p>
+    <w:p>
+      <w:pPr>
+        <w:spacing w:line="360" w:lineRule="auto"/>
+        <w:jc w:val="both"/>
+        <w:rPr>
+          <w:rFonts w:ascii="Arial" w:eastAsia="Arial" w:hAnsi="Arial" w:cs="Arial"/>
+          <w:sz w:val="24"/>
+          <w:szCs w:val="24"/>
+          <w:lang w:val="es-PA"/>
+        </w:rPr>
+      </w:pPr>
+    </w:p>
+    <w:p>
+      <w:pPr>
+        <w:spacing w:line="360" w:lineRule="auto"/>
+        <w:jc w:val="both"/>
+        <w:rPr>
+          <w:rFonts w:ascii="Arial" w:eastAsia="Arial" w:hAnsi="Arial" w:cs="Arial"/>
+          <w:sz w:val="24"/>
+          <w:szCs w:val="24"/>
+          <w:lang w:val="es-PA"/>
+        </w:rPr>
+      </w:pPr>
+    </w:p>
+    <w:p>
+      <w:pPr>
+        <w:spacing w:line="360" w:lineRule="auto"/>
+        <w:jc w:val="both"/>
+        <w:rPr>
+          <w:rFonts w:ascii="Arial" w:eastAsia="Arial" w:hAnsi="Arial" w:cs="Arial"/>
+          <w:sz w:val="24"/>
+          <w:szCs w:val="24"/>
+          <w:lang w:val="es-PA"/>
+        </w:rPr>
+      </w:pPr>
+    </w:p>
+    <w:p>
+      <w:pPr>
+        <w:spacing w:line="360" w:lineRule="auto"/>
+        <w:jc w:val="both"/>
+        <w:rPr>
+          <w:rFonts w:ascii="Arial" w:eastAsia="Arial" w:hAnsi="Arial" w:cs="Arial"/>
+          <w:sz w:val="24"/>
+          <w:szCs w:val="24"/>
+          <w:lang w:val="es-PA"/>
+        </w:rPr>
+      </w:pPr>
+    </w:p>
+    <w:p>
+      <w:pPr>
+        <w:spacing w:line="360" w:lineRule="auto"/>
+        <w:jc w:val="both"/>
+        <w:rPr>
+          <w:rFonts w:ascii="Arial" w:eastAsia="Arial" w:hAnsi="Arial" w:cs="Arial"/>
+          <w:sz w:val="24"/>
+          <w:szCs w:val="24"/>
+          <w:lang w:val="es-PA"/>
+        </w:rPr>
+      </w:pPr>
+    </w:p>
+    <w:p>
+      <w:pPr>
+        <w:spacing w:line="360" w:lineRule="auto"/>
+        <w:jc w:val="both"/>
+        <w:rPr>
+          <w:rFonts w:ascii="Arial" w:eastAsia="Arial" w:hAnsi="Arial" w:cs="Arial"/>
+          <w:sz w:val="24"/>
+          <w:szCs w:val="24"/>
+          <w:lang w:val="es-PA"/>
+        </w:rPr>
+      </w:pPr>
+    </w:p>
+    <w:p>
+      <w:pPr>
+        <w:spacing w:line="360" w:lineRule="auto"/>
+        <w:jc w:val="both"/>
+        <w:rPr>
+          <w:rFonts w:ascii="Arial" w:eastAsia="Arial" w:hAnsi="Arial" w:cs="Arial"/>
+          <w:sz w:val="24"/>
+          <w:szCs w:val="24"/>
+          <w:lang w:val="es-PA"/>
+        </w:rPr>
+      </w:pPr>
+    </w:p>
+    <w:p>
+      <w:pPr>
+        <w:spacing w:line="360" w:lineRule="auto"/>
+        <w:jc w:val="both"/>
+        <w:rPr>
+          <w:rFonts w:ascii="Arial" w:eastAsia="Arial" w:hAnsi="Arial" w:cs="Arial"/>
+          <w:sz w:val="24"/>
+          <w:szCs w:val="24"/>
+          <w:lang w:val="es-PA"/>
+        </w:rPr>
+      </w:pPr>
+    </w:p>
+    <w:p>
+      <w:pPr>
+        <w:spacing w:line="360" w:lineRule="auto"/>
+        <w:jc w:val="both"/>
+        <w:rPr>
+          <w:rFonts w:ascii="Arial" w:eastAsia="Arial" w:hAnsi="Arial" w:cs="Arial"/>
+          <w:sz w:val="24"/>
+          <w:szCs w:val="24"/>
+          <w:lang w:val="es-PA"/>
+        </w:rPr>
+      </w:pPr>
+    </w:p>
+    <w:p>
+      <w:pPr>
+        <w:spacing w:line="360" w:lineRule="auto"/>
+        <w:jc w:val="both"/>
+        <w:rPr>
+          <w:rFonts w:ascii="Arial" w:eastAsia="Arial" w:hAnsi="Arial" w:cs="Arial"/>
+          <w:sz w:val="24"/>
+          <w:szCs w:val="24"/>
+          <w:lang w:val="es-PA"/>
+        </w:rPr>
+      </w:pPr>
+    </w:p>
+    <w:p>
+      <w:pPr>
+        <w:spacing w:line="360" w:lineRule="auto"/>
+        <w:jc w:val="both"/>
+        <w:rPr>
+          <w:rFonts w:ascii="Arial" w:eastAsia="Arial" w:hAnsi="Arial" w:cs="Arial"/>
+          <w:sz w:val="24"/>
+          <w:szCs w:val="24"/>
+          <w:lang w:val="es-PA"/>
+        </w:rPr>
+      </w:pPr>
+    </w:p>
+    <w:p>
+      <w:pPr>
+        <w:spacing w:line="360" w:lineRule="auto"/>
+        <w:jc w:val="both"/>
+        <w:rPr>
+          <w:rFonts w:ascii="Arial" w:eastAsia="Arial" w:hAnsi="Arial" w:cs="Arial"/>
+          <w:sz w:val="24"/>
+          <w:szCs w:val="24"/>
+          <w:lang w:val="es-PA"/>
+        </w:rPr>
+      </w:pPr>
+    </w:p>
+    <w:p>
+      <w:pPr>
+        <w:spacing w:line="360" w:lineRule="auto"/>
+        <w:jc w:val="both"/>
+        <w:rPr>
+          <w:rFonts w:ascii="Arial" w:eastAsia="Arial" w:hAnsi="Arial" w:cs="Arial"/>
+          <w:sz w:val="24"/>
+          <w:szCs w:val="24"/>
+          <w:lang w:val="es-PA"/>
+        </w:rPr>
+      </w:pPr>
+    </w:p>
+    <w:p>
+      <w:pPr>
+        <w:spacing w:line="360" w:lineRule="auto"/>
+        <w:jc w:val="both"/>
+        <w:rPr>
+          <w:rFonts w:ascii="Arial" w:eastAsia="Arial" w:hAnsi="Arial" w:cs="Arial"/>
+          <w:sz w:val="24"/>
+          <w:szCs w:val="24"/>
+          <w:lang w:val="es-PA"/>
+        </w:rPr>
+      </w:pPr>
+    </w:p>
+    <w:p>
+      <w:pPr>
+        <w:spacing w:line="360" w:lineRule="auto"/>
+        <w:jc w:val="both"/>
+        <w:rPr>
+          <w:rFonts w:ascii="Arial" w:eastAsia="Arial" w:hAnsi="Arial" w:cs="Arial"/>
+          <w:sz w:val="24"/>
+          <w:szCs w:val="24"/>
+          <w:lang w:val="es-PA"/>
+        </w:rPr>
+      </w:pPr>
+    </w:p>
+    <w:p>
+      <w:pPr>
+        <w:spacing w:line="360" w:lineRule="auto"/>
+        <w:jc w:val="both"/>
+        <w:rPr>
+          <w:rFonts w:ascii="Arial" w:eastAsia="Arial" w:hAnsi="Arial" w:cs="Arial"/>
+          <w:sz w:val="24"/>
+          <w:szCs w:val="24"/>
+          <w:lang w:val="es-PA"/>
+        </w:rPr>
+      </w:pPr>
+    </w:p>
+    <w:p>
+      <w:pPr>
+        <w:spacing w:line="360" w:lineRule="auto"/>
+        <w:jc w:val="both"/>
+        <w:rPr>
+          <w:rFonts w:ascii="Arial" w:eastAsia="Arial" w:hAnsi="Arial" w:cs="Arial"/>
+          <w:sz w:val="24"/>
+          <w:szCs w:val="24"/>
+        </w:rPr>
+      </w:pPr>
+    </w:p>
+    <w:p>
+      <w:pPr>
+        <w:spacing w:line="360" w:lineRule="auto"/>
+        <w:jc w:val="both"/>
+        <w:rPr>
+          <w:rFonts w:ascii="Arial" w:eastAsia="Arial" w:hAnsi="Arial" w:cs="Arial"/>
+          <w:sz w:val="24"/>
+          <w:szCs w:val="24"/>
+        </w:rPr>
+      </w:pPr>
+    </w:p>
+    <w:p>
+      <w:pPr>
+        <w:spacing w:line="360" w:lineRule="auto"/>
+        <w:jc w:val="both"/>
+        <w:rPr>
+          <w:rFonts w:ascii="Arial" w:eastAsia="Arial" w:hAnsi="Arial" w:cs="Arial"/>
+          <w:sz w:val="24"/>
+          <w:szCs w:val="24"/>
+        </w:rPr>
+      </w:pPr>
+    </w:p>
+    <w:p>
+      <w:pPr>
+        <w:spacing w:line="360" w:lineRule="auto"/>
+        <w:jc w:val="both"/>
+        <w:rPr>
+          <w:rFonts w:ascii="Arial" w:eastAsia="Arial" w:hAnsi="Arial" w:cs="Arial"/>
+          <w:sz w:val="24"/>
+          <w:szCs w:val="24"/>
+        </w:rPr>
+      </w:pPr>
+    </w:p>
+    <w:p>
+      <w:pPr>
+        <w:spacing w:line="360" w:lineRule="auto"/>
+        <w:jc w:val="both"/>
+        <w:rPr>
+          <w:rFonts w:ascii="Arial" w:eastAsia="Arial" w:hAnsi="Arial" w:cs="Arial"/>
+          <w:sz w:val="24"/>
+          <w:szCs w:val="24"/>
+        </w:rPr>
+      </w:pPr>
+    </w:p>
+    <w:p>
+      <w:pPr>
+        <w:spacing w:line="360" w:lineRule="auto"/>
+        <w:jc w:val="both"/>
+        <w:rPr>
+          <w:rFonts w:ascii="Arial" w:eastAsia="Arial" w:hAnsi="Arial" w:cs="Arial"/>
+          <w:sz w:val="24"/>
+          <w:szCs w:val="24"/>
+        </w:rPr>
+      </w:pPr>
+    </w:p>
+    <w:p>
+      <w:pPr>
+        <w:spacing w:line="360" w:lineRule="auto"/>
+        <w:jc w:val="both"/>
+        <w:rPr>
+          <w:rFonts w:ascii="Arial" w:eastAsia="Arial" w:hAnsi="Arial" w:cs="Arial"/>
+          <w:sz w:val="24"/>
+          <w:szCs w:val="24"/>
+        </w:rPr>
+      </w:pPr>
+    </w:p>
+    <w:p>
+      <w:pPr>
+        <w:spacing w:line="360" w:lineRule="auto"/>
+        <w:jc w:val="both"/>
+        <w:rPr>
+          <w:rFonts w:ascii="Arial" w:eastAsia="Arial" w:hAnsi="Arial" w:cs="Arial"/>
+          <w:sz w:val="24"/>
+          <w:szCs w:val="24"/>
+        </w:rPr>
+      </w:pPr>
+    </w:p>
+    <w:p>
+      <w:pPr>
+        <w:spacing w:line="360" w:lineRule="auto"/>
+        <w:jc w:val="both"/>
+        <w:rPr>
+          <w:rFonts w:ascii="Arial" w:eastAsia="Arial" w:hAnsi="Arial" w:cs="Arial"/>
+          <w:sz w:val="24"/>
+          <w:szCs w:val="24"/>
+        </w:rPr>
+      </w:pPr>
+    </w:p>
+    <w:p>
+      <w:pPr>
+        <w:spacing w:line="360" w:lineRule="auto"/>
+        <w:jc w:val="both"/>
+        <w:rPr>
+          <w:rFonts w:ascii="Arial" w:eastAsia="Arial" w:hAnsi="Arial" w:cs="Arial"/>
+          <w:sz w:val="24"/>
+          <w:szCs w:val="24"/>
+        </w:rPr>
+      </w:pPr>
+    </w:p>
+    <w:p>
+      <w:pPr>
+        <w:spacing w:line="360" w:lineRule="auto"/>
+        <w:jc w:val="both"/>
+        <w:rPr>
+          <w:rFonts w:ascii="Arial" w:eastAsia="Arial" w:hAnsi="Arial" w:cs="Arial"/>
+          <w:sz w:val="24"/>
+          <w:szCs w:val="24"/>
+        </w:rPr>
+      </w:pPr>
+    </w:p>
+    <w:p>
+      <w:pPr>
+        <w:spacing w:line="360" w:lineRule="auto"/>
+        <w:jc w:val="both"/>
+        <w:rPr>
+          <w:rFonts w:ascii="Arial" w:eastAsia="Arial" w:hAnsi="Arial" w:cs="Arial"/>
+          <w:sz w:val="24"/>
+          <w:szCs w:val="24"/>
+        </w:rPr>
+      </w:pPr>
+    </w:p>
+    <w:p>
+      <w:pPr>
+        <w:spacing w:line="360" w:lineRule="auto"/>
+        <w:jc w:val="both"/>
+        <w:rPr>
+          <w:rFonts w:ascii="Arial" w:eastAsia="Arial" w:hAnsi="Arial" w:cs="Arial"/>
+          <w:sz w:val="24"/>
+          <w:szCs w:val="24"/>
+        </w:rPr>
+      </w:pPr>
+    </w:p>
+    <w:p>
+      <w:pPr>
+        <w:spacing w:line="360" w:lineRule="auto"/>
+        <w:jc w:val="both"/>
+        <w:rPr>
+          <w:rFonts w:ascii="Arial" w:eastAsia="Arial" w:hAnsi="Arial" w:cs="Arial"/>
+          <w:sz w:val="24"/>
+          <w:szCs w:val="24"/>
+        </w:rPr>
+      </w:pPr>
+    </w:p>
+    <w:p>
+      <w:pPr>
+        <w:pStyle w:val="Heading1"/>
+        <w:jc w:val="center"/>
+        <w:rPr>
+          <w:rFonts w:ascii="Arial" w:hAnsi="Arial" w:cs="Arial"/>
+          <w:b/>
+          <w:bCs/>
+          <w:color w:val="auto"/>
+          <w:sz w:val="24"/>
+          <w:szCs w:val="24"/>
+          <w:lang w:val="es-PA"/>
+        </w:rPr>
+      </w:pPr>
+      <w:bookmarkStart w:id="2" w:name="_Toc142264386"/>
+      <w:r>
+        <w:rPr>
+          <w:rFonts w:ascii="Arial" w:hAnsi="Arial" w:cs="Arial"/>
+          <w:b/>
+          <w:bCs/>
+          <w:color w:val="auto"/>
+          <w:sz w:val="24"/>
+          <w:szCs w:val="24"/>
+          <w:lang w:val="es-PA"/>
+        </w:rPr>
+        <w:t>Capítulo I</w:t>
+      </w:r>
+      <w:r>
+        <w:rPr>
+          <w:rFonts w:ascii="Arial" w:hAnsi="Arial" w:cs="Arial"/>
+          <w:b/>
+          <w:bCs/>
+          <w:color w:val="auto"/>
+          <w:sz w:val="24"/>
+          <w:szCs w:val="24"/>
+          <w:lang w:val="es-PA"/>
+        </w:rPr>
+        <w:t>I</w:t>
+      </w:r>
+      <w:r>
+        <w:rPr>
+          <w:rFonts w:ascii="Arial" w:hAnsi="Arial" w:cs="Arial"/>
+          <w:b/>
+          <w:bCs/>
+          <w:color w:val="auto"/>
+          <w:sz w:val="24"/>
+          <w:szCs w:val="24"/>
+          <w:lang w:val="es-PA"/>
+        </w:rPr>
+        <w:t xml:space="preserve">I: </w:t>
+      </w:r>
+      <w:r>
+        <w:rPr>
+          <w:rFonts w:ascii="Arial" w:hAnsi="Arial" w:cs="Arial"/>
+          <w:b/>
+          <w:bCs/>
+          <w:color w:val="auto"/>
+          <w:sz w:val="24"/>
+          <w:szCs w:val="24"/>
+          <w:lang w:val="es-PA"/>
+        </w:rPr>
+        <w:t>Metodología y Desarrollo del Sistema</w:t>
+      </w:r>
+      <w:bookmarkEnd w:id="2"/>
+    </w:p>
+    <w:p>
+      <w:pPr>
+        <w:spacing w:line="360" w:lineRule="auto"/>
+        <w:jc w:val="both"/>
+        <w:rPr>
+          <w:rFonts w:ascii="Arial" w:eastAsia="Arial" w:hAnsi="Arial" w:cs="Arial"/>
+          <w:sz w:val="24"/>
+          <w:szCs w:val="24"/>
+          <w:lang w:val="es-PA"/>
+        </w:rPr>
+      </w:pPr>
+    </w:p>
+    <w:p>
+      <w:pPr>
+        <w:spacing w:line="360" w:lineRule="auto"/>
+        <w:jc w:val="both"/>
+        <w:rPr>
+          <w:rFonts w:ascii="Arial" w:eastAsia="Arial" w:hAnsi="Arial" w:cs="Arial"/>
+          <w:sz w:val="24"/>
+          <w:szCs w:val="24"/>
+          <w:lang w:val="es-PA"/>
+        </w:rPr>
+      </w:pPr>
+    </w:p>
+    <w:p>
+      <w:pPr>
+        <w:spacing w:line="360" w:lineRule="auto"/>
+        <w:jc w:val="both"/>
+        <w:rPr>
+          <w:rFonts w:ascii="Arial" w:eastAsia="Arial" w:hAnsi="Arial" w:cs="Arial"/>
+          <w:sz w:val="24"/>
+          <w:szCs w:val="24"/>
+          <w:lang w:val="es-PA"/>
+        </w:rPr>
+      </w:pPr>
+    </w:p>
+    <w:p>
+      <w:pPr>
+        <w:spacing w:line="360" w:lineRule="auto"/>
+        <w:jc w:val="both"/>
+        <w:rPr>
+          <w:rFonts w:ascii="Arial" w:eastAsia="Arial" w:hAnsi="Arial" w:cs="Arial"/>
+          <w:sz w:val="24"/>
+          <w:szCs w:val="24"/>
+          <w:lang w:val="es-PA"/>
+        </w:rPr>
+      </w:pPr>
+    </w:p>
+    <w:p>
+      <w:pPr>
+        <w:spacing w:line="360" w:lineRule="auto"/>
+        <w:jc w:val="both"/>
+        <w:rPr>
+          <w:rFonts w:ascii="Arial" w:eastAsia="Arial" w:hAnsi="Arial" w:cs="Arial"/>
+          <w:sz w:val="24"/>
+          <w:szCs w:val="24"/>
+          <w:lang w:val="es-PA"/>
+        </w:rPr>
+      </w:pPr>
+    </w:p>
+    <w:p>
+      <w:pPr>
+        <w:spacing w:line="360" w:lineRule="auto"/>
+        <w:jc w:val="both"/>
+        <w:rPr>
+          <w:rFonts w:ascii="Arial" w:eastAsia="Arial" w:hAnsi="Arial" w:cs="Arial"/>
+          <w:sz w:val="24"/>
+          <w:szCs w:val="24"/>
+          <w:lang w:val="es-PA"/>
+        </w:rPr>
+      </w:pPr>
+    </w:p>
+    <w:p>
+      <w:pPr>
+        <w:spacing w:line="360" w:lineRule="auto"/>
+        <w:jc w:val="both"/>
+        <w:rPr>
+          <w:rFonts w:ascii="Arial" w:eastAsia="Arial" w:hAnsi="Arial" w:cs="Arial"/>
+          <w:sz w:val="24"/>
+          <w:szCs w:val="24"/>
+          <w:lang w:val="es-PA"/>
+        </w:rPr>
+      </w:pPr>
+    </w:p>
+    <w:p>
+      <w:pPr>
+        <w:spacing w:line="360" w:lineRule="auto"/>
+        <w:jc w:val="both"/>
+        <w:rPr>
+          <w:rFonts w:ascii="Arial" w:eastAsia="Arial" w:hAnsi="Arial" w:cs="Arial"/>
+          <w:sz w:val="24"/>
+          <w:szCs w:val="24"/>
+          <w:lang w:val="es-PA"/>
+        </w:rPr>
+      </w:pPr>
+    </w:p>
+    <w:p>
+      <w:pPr>
+        <w:spacing w:line="360" w:lineRule="auto"/>
+        <w:jc w:val="both"/>
+        <w:rPr>
+          <w:rFonts w:ascii="Arial" w:eastAsia="Arial" w:hAnsi="Arial" w:cs="Arial"/>
+          <w:sz w:val="24"/>
+          <w:szCs w:val="24"/>
+          <w:lang w:val="es-PA"/>
+        </w:rPr>
+      </w:pPr>
+    </w:p>
+    <w:p>
+      <w:pPr>
+        <w:spacing w:line="360" w:lineRule="auto"/>
+        <w:jc w:val="both"/>
+        <w:rPr>
+          <w:rFonts w:ascii="Arial" w:eastAsia="Arial" w:hAnsi="Arial" w:cs="Arial"/>
+          <w:sz w:val="24"/>
+          <w:szCs w:val="24"/>
+          <w:lang w:val="es-PA"/>
+        </w:rPr>
+      </w:pPr>
+    </w:p>
+    <w:p>
+      <w:pPr>
+        <w:spacing w:line="360" w:lineRule="auto"/>
+        <w:jc w:val="both"/>
+        <w:rPr>
+          <w:rFonts w:ascii="Arial" w:eastAsia="Arial" w:hAnsi="Arial" w:cs="Arial"/>
+          <w:sz w:val="24"/>
+          <w:szCs w:val="24"/>
+          <w:lang w:val="es-PA"/>
+        </w:rPr>
+      </w:pPr>
+    </w:p>
+    <w:p>
+      <w:pPr>
+        <w:spacing w:line="360" w:lineRule="auto"/>
+        <w:jc w:val="both"/>
+        <w:rPr>
+          <w:rFonts w:ascii="Arial" w:eastAsia="Arial" w:hAnsi="Arial" w:cs="Arial"/>
+          <w:sz w:val="24"/>
+          <w:szCs w:val="24"/>
+          <w:lang w:val="es-PA"/>
+        </w:rPr>
+      </w:pPr>
+    </w:p>
+    <w:p>
+      <w:pPr>
+        <w:spacing w:line="360" w:lineRule="auto"/>
+        <w:jc w:val="both"/>
+        <w:rPr>
+          <w:rFonts w:ascii="Arial" w:eastAsia="Arial" w:hAnsi="Arial" w:cs="Arial"/>
+          <w:sz w:val="24"/>
+          <w:szCs w:val="24"/>
+          <w:lang w:val="es-PA"/>
+        </w:rPr>
+      </w:pPr>
+    </w:p>
+    <w:p>
+      <w:pPr>
+        <w:spacing w:line="360" w:lineRule="auto"/>
+        <w:jc w:val="both"/>
+        <w:rPr>
+          <w:rFonts w:ascii="Arial" w:eastAsia="Arial" w:hAnsi="Arial" w:cs="Arial"/>
+          <w:sz w:val="24"/>
+          <w:szCs w:val="24"/>
+          <w:lang w:val="es-PA"/>
+        </w:rPr>
+      </w:pPr>
+    </w:p>
+    <w:p>
+      <w:pPr>
+        <w:spacing w:line="360" w:lineRule="auto"/>
+        <w:jc w:val="both"/>
+        <w:rPr>
+          <w:rFonts w:ascii="Arial" w:eastAsia="Arial" w:hAnsi="Arial" w:cs="Arial"/>
+          <w:sz w:val="24"/>
+          <w:szCs w:val="24"/>
+          <w:lang w:val="es-PA"/>
+        </w:rPr>
+      </w:pPr>
+    </w:p>
+    <w:p>
+      <w:pPr>
+        <w:spacing w:line="360" w:lineRule="auto"/>
+        <w:jc w:val="both"/>
+        <w:rPr>
+          <w:rFonts w:ascii="Arial" w:eastAsia="Arial" w:hAnsi="Arial" w:cs="Arial"/>
+          <w:sz w:val="24"/>
+          <w:szCs w:val="24"/>
+          <w:lang w:val="es-PA"/>
+        </w:rPr>
+      </w:pPr>
+    </w:p>
+    <w:p>
+      <w:pPr>
+        <w:spacing w:line="360" w:lineRule="auto"/>
+        <w:jc w:val="both"/>
+        <w:rPr>
+          <w:rFonts w:ascii="Arial" w:eastAsia="Arial" w:hAnsi="Arial" w:cs="Arial"/>
+          <w:sz w:val="24"/>
+          <w:szCs w:val="24"/>
+          <w:lang w:val="es-PA"/>
+        </w:rPr>
+      </w:pPr>
+    </w:p>
+    <w:p>
+      <w:pPr>
+        <w:spacing w:line="360" w:lineRule="auto"/>
+        <w:jc w:val="both"/>
+        <w:rPr>
+          <w:rFonts w:ascii="Arial" w:eastAsia="Arial" w:hAnsi="Arial" w:cs="Arial"/>
+          <w:sz w:val="24"/>
+          <w:szCs w:val="24"/>
+          <w:lang w:val="es-PA"/>
+        </w:rPr>
+      </w:pPr>
+    </w:p>
+    <w:p>
+      <w:pPr>
+        <w:spacing w:line="360" w:lineRule="auto"/>
+        <w:jc w:val="both"/>
+        <w:rPr>
+          <w:rFonts w:ascii="Arial" w:eastAsia="Arial" w:hAnsi="Arial" w:cs="Arial"/>
+          <w:sz w:val="24"/>
+          <w:szCs w:val="24"/>
+          <w:lang w:val="es-PA"/>
+        </w:rPr>
+      </w:pPr>
+    </w:p>
+    <w:p>
+      <w:pPr>
+        <w:spacing w:line="360" w:lineRule="auto"/>
+        <w:jc w:val="both"/>
+        <w:rPr>
+          <w:rFonts w:ascii="Arial" w:eastAsia="Arial" w:hAnsi="Arial" w:cs="Arial"/>
+          <w:sz w:val="24"/>
+          <w:szCs w:val="24"/>
+          <w:lang w:val="es-PA"/>
+        </w:rPr>
+      </w:pPr>
+    </w:p>
+    <w:p>
+      <w:pPr>
+        <w:spacing w:line="360" w:lineRule="auto"/>
+        <w:jc w:val="both"/>
+        <w:rPr>
+          <w:rFonts w:ascii="Arial" w:eastAsia="Arial" w:hAnsi="Arial" w:cs="Arial"/>
+          <w:sz w:val="24"/>
+          <w:szCs w:val="24"/>
+          <w:lang w:val="es-PA"/>
+        </w:rPr>
+      </w:pPr>
+    </w:p>
+    <w:p>
+      <w:pPr>
+        <w:spacing w:line="360" w:lineRule="auto"/>
+        <w:jc w:val="both"/>
+        <w:rPr>
+          <w:rFonts w:ascii="Arial" w:eastAsia="Arial" w:hAnsi="Arial" w:cs="Arial"/>
+          <w:sz w:val="24"/>
+          <w:szCs w:val="24"/>
+          <w:lang w:val="es-PA"/>
+        </w:rPr>
+      </w:pPr>
+    </w:p>
+    <w:p>
+      <w:pPr>
+        <w:spacing w:line="360" w:lineRule="auto"/>
+        <w:jc w:val="both"/>
+        <w:rPr>
+          <w:rFonts w:ascii="Arial" w:eastAsia="Arial" w:hAnsi="Arial" w:cs="Arial"/>
+          <w:sz w:val="24"/>
+          <w:szCs w:val="24"/>
+          <w:lang w:val="es-PA"/>
+        </w:rPr>
+      </w:pPr>
+    </w:p>
+    <w:p>
+      <w:pPr>
+        <w:spacing w:line="360" w:lineRule="auto"/>
+        <w:jc w:val="both"/>
+        <w:rPr>
+          <w:rFonts w:ascii="Arial" w:eastAsia="Arial" w:hAnsi="Arial" w:cs="Arial"/>
+          <w:sz w:val="24"/>
+          <w:szCs w:val="24"/>
+          <w:lang w:val="es-PA"/>
+        </w:rPr>
+      </w:pPr>
+    </w:p>
+    <w:p>
+      <w:pPr>
+        <w:spacing w:line="360" w:lineRule="auto"/>
+        <w:jc w:val="both"/>
+        <w:rPr>
+          <w:rFonts w:ascii="Arial" w:eastAsia="Arial" w:hAnsi="Arial" w:cs="Arial"/>
+          <w:sz w:val="24"/>
+          <w:szCs w:val="24"/>
+          <w:lang w:val="es-PA"/>
+        </w:rPr>
+      </w:pPr>
+    </w:p>
+    <w:p>
+      <w:pPr>
+        <w:spacing w:line="360" w:lineRule="auto"/>
+        <w:jc w:val="both"/>
+        <w:rPr>
+          <w:rFonts w:ascii="Arial" w:eastAsia="Arial" w:hAnsi="Arial" w:cs="Arial"/>
+          <w:sz w:val="24"/>
+          <w:szCs w:val="24"/>
+          <w:lang w:val="es-PA"/>
+        </w:rPr>
+      </w:pPr>
+    </w:p>
+    <w:p>
+      <w:pPr>
+        <w:spacing w:line="360" w:lineRule="auto"/>
+        <w:jc w:val="both"/>
+        <w:rPr>
+          <w:rFonts w:ascii="Arial" w:eastAsia="Arial" w:hAnsi="Arial" w:cs="Arial"/>
+          <w:sz w:val="24"/>
+          <w:szCs w:val="24"/>
+          <w:lang w:val="es-PA"/>
+        </w:rPr>
+      </w:pPr>
+    </w:p>
+    <w:p>
+      <w:pPr>
+        <w:spacing w:line="360" w:lineRule="auto"/>
+        <w:jc w:val="both"/>
+        <w:rPr>
+          <w:rFonts w:ascii="Arial" w:eastAsia="Arial" w:hAnsi="Arial" w:cs="Arial"/>
+          <w:sz w:val="24"/>
+          <w:szCs w:val="24"/>
+          <w:lang w:val="es-PA"/>
+        </w:rPr>
+      </w:pPr>
+    </w:p>
+    <w:p>
+      <w:pPr>
+        <w:spacing w:line="360" w:lineRule="auto"/>
+        <w:jc w:val="both"/>
+        <w:rPr>
+          <w:rFonts w:ascii="Arial" w:eastAsia="Arial" w:hAnsi="Arial" w:cs="Arial"/>
+          <w:sz w:val="24"/>
+          <w:szCs w:val="24"/>
+          <w:lang w:val="es-PA"/>
+        </w:rPr>
+      </w:pPr>
+    </w:p>
+    <w:p>
+      <w:pPr>
+        <w:spacing w:line="360" w:lineRule="auto"/>
+        <w:jc w:val="both"/>
+        <w:rPr>
+          <w:rFonts w:ascii="Arial" w:eastAsia="Arial" w:hAnsi="Arial" w:cs="Arial"/>
+          <w:sz w:val="24"/>
+          <w:szCs w:val="24"/>
+          <w:lang w:val="es-PA"/>
+        </w:rPr>
+      </w:pPr>
+    </w:p>
+    <w:p>
+      <w:pPr>
+        <w:pStyle w:val="Heading1"/>
+        <w:jc w:val="center"/>
+        <w:rPr>
+          <w:rFonts w:ascii="Arial" w:hAnsi="Arial" w:cs="Arial"/>
+          <w:b/>
+          <w:bCs/>
+          <w:color w:val="auto"/>
+          <w:sz w:val="24"/>
+          <w:szCs w:val="24"/>
+          <w:lang w:val="es-PA"/>
+        </w:rPr>
+      </w:pPr>
+      <w:bookmarkStart w:id="3" w:name="_Toc142264387"/>
+      <w:r>
+        <w:rPr>
+          <w:rFonts w:ascii="Arial" w:hAnsi="Arial" w:cs="Arial"/>
+          <w:b/>
+          <w:bCs/>
+          <w:color w:val="auto"/>
+          <w:sz w:val="24"/>
+          <w:szCs w:val="24"/>
+          <w:lang w:val="es-PA"/>
+        </w:rPr>
+        <w:t xml:space="preserve">Capítulo </w:t>
+      </w:r>
+      <w:r>
+        <w:rPr>
+          <w:rFonts w:ascii="Arial" w:hAnsi="Arial" w:cs="Arial"/>
+          <w:b/>
+          <w:bCs/>
+          <w:color w:val="auto"/>
+          <w:sz w:val="24"/>
+          <w:szCs w:val="24"/>
+          <w:lang w:val="es-PA"/>
+        </w:rPr>
+        <w:t>IV</w:t>
+      </w:r>
+      <w:r>
+        <w:rPr>
+          <w:rFonts w:ascii="Arial" w:hAnsi="Arial" w:cs="Arial"/>
+          <w:b/>
+          <w:bCs/>
+          <w:color w:val="auto"/>
+          <w:sz w:val="24"/>
+          <w:szCs w:val="24"/>
+          <w:lang w:val="es-PA"/>
+        </w:rPr>
+        <w:t xml:space="preserve">: </w:t>
+      </w:r>
+      <w:r>
+        <w:rPr>
+          <w:rFonts w:ascii="Arial" w:hAnsi="Arial" w:cs="Arial"/>
+          <w:b/>
+          <w:bCs/>
+          <w:color w:val="auto"/>
+          <w:sz w:val="24"/>
+          <w:szCs w:val="24"/>
+          <w:lang w:val="es-PA"/>
+        </w:rPr>
+        <w:t>Creación de Emparejamientos Aproximados</w:t>
+      </w:r>
+      <w:bookmarkEnd w:id="3"/>
+    </w:p>
+    <w:p>
+      <w:pPr>
+        <w:rPr>
+          <w:lang w:val="es-PA"/>
+        </w:rPr>
+      </w:pPr>
+    </w:p>
+    <w:p>
+      <w:pPr>
+        <w:rPr>
+          <w:lang w:val="es-PA"/>
+        </w:rPr>
+      </w:pPr>
+    </w:p>
+    <w:p>
+      <w:pPr>
+        <w:spacing w:line="360" w:lineRule="auto"/>
+        <w:jc w:val="both"/>
+        <w:rPr>
+          <w:rFonts w:ascii="Arial" w:eastAsia="Arial" w:hAnsi="Arial" w:cs="Arial"/>
+          <w:sz w:val="24"/>
+          <w:szCs w:val="24"/>
+          <w:lang w:val="es-PA"/>
+        </w:rPr>
+      </w:pPr>
+    </w:p>
+    <w:p>
+      <w:pPr>
+        <w:spacing w:line="360" w:lineRule="auto"/>
+        <w:jc w:val="both"/>
+        <w:rPr>
+          <w:rFonts w:ascii="Arial" w:eastAsia="Arial" w:hAnsi="Arial" w:cs="Arial"/>
+          <w:sz w:val="24"/>
+          <w:szCs w:val="24"/>
+          <w:lang w:val="es-PA"/>
+        </w:rPr>
+      </w:pPr>
+    </w:p>
+    <w:p>
+      <w:pPr>
+        <w:spacing w:line="360" w:lineRule="auto"/>
+        <w:jc w:val="both"/>
+        <w:rPr>
+          <w:rFonts w:ascii="Arial" w:eastAsia="Arial" w:hAnsi="Arial" w:cs="Arial"/>
+          <w:sz w:val="24"/>
+          <w:szCs w:val="24"/>
+          <w:lang w:val="es-PA"/>
+        </w:rPr>
+      </w:pPr>
+    </w:p>
+    <w:p>
+      <w:pPr>
+        <w:spacing w:line="360" w:lineRule="auto"/>
+        <w:jc w:val="both"/>
+        <w:rPr>
+          <w:rFonts w:ascii="Arial" w:eastAsia="Arial" w:hAnsi="Arial" w:cs="Arial"/>
+          <w:sz w:val="24"/>
+          <w:szCs w:val="24"/>
+          <w:lang w:val="es-PA"/>
+        </w:rPr>
+      </w:pPr>
+    </w:p>
+    <w:p>
+      <w:pPr>
+        <w:spacing w:line="360" w:lineRule="auto"/>
+        <w:jc w:val="both"/>
+        <w:rPr>
+          <w:rFonts w:ascii="Arial" w:eastAsia="Arial" w:hAnsi="Arial" w:cs="Arial"/>
+          <w:sz w:val="24"/>
+          <w:szCs w:val="24"/>
+          <w:lang w:val="es-PA"/>
+        </w:rPr>
+      </w:pPr>
+    </w:p>
+    <w:p>
+      <w:pPr>
+        <w:spacing w:line="360" w:lineRule="auto"/>
+        <w:jc w:val="both"/>
+        <w:rPr>
+          <w:rFonts w:ascii="Arial" w:eastAsia="Arial" w:hAnsi="Arial" w:cs="Arial"/>
+          <w:sz w:val="24"/>
+          <w:szCs w:val="24"/>
+          <w:lang w:val="es-PA"/>
+        </w:rPr>
+      </w:pPr>
+    </w:p>
+    <w:p>
+      <w:pPr>
+        <w:spacing w:line="360" w:lineRule="auto"/>
+        <w:jc w:val="both"/>
+        <w:rPr>
+          <w:rFonts w:ascii="Arial" w:eastAsia="Arial" w:hAnsi="Arial" w:cs="Arial"/>
+          <w:sz w:val="24"/>
+          <w:szCs w:val="24"/>
+          <w:lang w:val="es-PA"/>
+        </w:rPr>
+      </w:pPr>
+    </w:p>
+    <w:p>
+      <w:pPr>
+        <w:spacing w:line="360" w:lineRule="auto"/>
+        <w:jc w:val="both"/>
+        <w:rPr>
+          <w:rFonts w:ascii="Arial" w:eastAsia="Arial" w:hAnsi="Arial" w:cs="Arial"/>
+          <w:sz w:val="24"/>
+          <w:szCs w:val="24"/>
+          <w:lang w:val="es-PA"/>
+        </w:rPr>
+      </w:pPr>
+    </w:p>
+    <w:p>
+      <w:pPr>
+        <w:spacing w:line="360" w:lineRule="auto"/>
+        <w:jc w:val="both"/>
+        <w:rPr>
+          <w:rFonts w:ascii="Arial" w:eastAsia="Arial" w:hAnsi="Arial" w:cs="Arial"/>
+          <w:sz w:val="24"/>
+          <w:szCs w:val="24"/>
+          <w:lang w:val="es-PA"/>
+        </w:rPr>
+      </w:pPr>
+    </w:p>
+    <w:p>
+      <w:pPr>
+        <w:spacing w:line="360" w:lineRule="auto"/>
+        <w:jc w:val="both"/>
+        <w:rPr>
+          <w:rFonts w:ascii="Arial" w:eastAsia="Arial" w:hAnsi="Arial" w:cs="Arial"/>
+          <w:sz w:val="24"/>
+          <w:szCs w:val="24"/>
+          <w:lang w:val="es-PA"/>
+        </w:rPr>
+      </w:pPr>
+    </w:p>
+    <w:p>
+      <w:pPr>
+        <w:spacing w:line="360" w:lineRule="auto"/>
+        <w:jc w:val="both"/>
+        <w:rPr>
+          <w:rFonts w:ascii="Arial" w:eastAsia="Arial" w:hAnsi="Arial" w:cs="Arial"/>
+          <w:sz w:val="24"/>
+          <w:szCs w:val="24"/>
+          <w:lang w:val="es-PA"/>
+        </w:rPr>
+      </w:pPr>
+    </w:p>
+    <w:p>
+      <w:pPr>
+        <w:spacing w:line="360" w:lineRule="auto"/>
+        <w:jc w:val="both"/>
+        <w:rPr>
+          <w:rFonts w:ascii="Arial" w:eastAsia="Arial" w:hAnsi="Arial" w:cs="Arial"/>
+          <w:sz w:val="24"/>
+          <w:szCs w:val="24"/>
+          <w:lang w:val="es-PA"/>
+        </w:rPr>
+      </w:pPr>
+    </w:p>
+    <w:p>
+      <w:pPr>
+        <w:spacing w:line="360" w:lineRule="auto"/>
+        <w:jc w:val="both"/>
+        <w:rPr>
+          <w:rFonts w:ascii="Arial" w:eastAsia="Arial" w:hAnsi="Arial" w:cs="Arial"/>
+          <w:sz w:val="24"/>
+          <w:szCs w:val="24"/>
+          <w:lang w:val="es-PA"/>
+        </w:rPr>
+      </w:pPr>
+    </w:p>
+    <w:p>
+      <w:pPr>
+        <w:spacing w:line="360" w:lineRule="auto"/>
+        <w:jc w:val="both"/>
+        <w:rPr>
+          <w:rFonts w:ascii="Arial" w:eastAsia="Arial" w:hAnsi="Arial" w:cs="Arial"/>
+          <w:sz w:val="24"/>
+          <w:szCs w:val="24"/>
+          <w:lang w:val="es-PA"/>
+        </w:rPr>
+      </w:pPr>
+    </w:p>
+    <w:p>
+      <w:pPr>
+        <w:spacing w:line="360" w:lineRule="auto"/>
+        <w:jc w:val="both"/>
+        <w:rPr>
+          <w:rFonts w:ascii="Arial" w:eastAsia="Arial" w:hAnsi="Arial" w:cs="Arial"/>
+          <w:sz w:val="24"/>
+          <w:szCs w:val="24"/>
+          <w:lang w:val="es-PA"/>
+        </w:rPr>
+      </w:pPr>
+    </w:p>
+    <w:p>
+      <w:pPr>
+        <w:spacing w:line="360" w:lineRule="auto"/>
+        <w:jc w:val="both"/>
+        <w:rPr>
+          <w:rFonts w:ascii="Arial" w:eastAsia="Arial" w:hAnsi="Arial" w:cs="Arial"/>
+          <w:sz w:val="24"/>
+          <w:szCs w:val="24"/>
+          <w:lang w:val="es-PA"/>
+        </w:rPr>
+      </w:pPr>
+    </w:p>
+    <w:p>
+      <w:pPr>
+        <w:spacing w:line="360" w:lineRule="auto"/>
+        <w:jc w:val="both"/>
+        <w:rPr>
+          <w:rFonts w:ascii="Arial" w:eastAsia="Arial" w:hAnsi="Arial" w:cs="Arial"/>
+          <w:sz w:val="24"/>
+          <w:szCs w:val="24"/>
+          <w:lang w:val="es-PA"/>
+        </w:rPr>
+      </w:pPr>
+    </w:p>
+    <w:p>
+      <w:pPr>
+        <w:spacing w:line="360" w:lineRule="auto"/>
+        <w:jc w:val="both"/>
+        <w:rPr>
+          <w:rFonts w:ascii="Arial" w:eastAsia="Arial" w:hAnsi="Arial" w:cs="Arial"/>
+          <w:sz w:val="24"/>
+          <w:szCs w:val="24"/>
+          <w:lang w:val="es-PA"/>
+        </w:rPr>
+      </w:pPr>
+    </w:p>
+    <w:p>
+      <w:pPr>
+        <w:spacing w:line="360" w:lineRule="auto"/>
+        <w:jc w:val="both"/>
+        <w:rPr>
+          <w:rFonts w:ascii="Arial" w:eastAsia="Arial" w:hAnsi="Arial" w:cs="Arial"/>
+          <w:sz w:val="24"/>
+          <w:szCs w:val="24"/>
+          <w:lang w:val="es-PA"/>
+        </w:rPr>
+      </w:pPr>
+    </w:p>
+    <w:p>
+      <w:pPr>
+        <w:spacing w:line="360" w:lineRule="auto"/>
+        <w:jc w:val="both"/>
+        <w:rPr>
+          <w:rFonts w:ascii="Arial" w:eastAsia="Arial" w:hAnsi="Arial" w:cs="Arial"/>
+          <w:sz w:val="24"/>
+          <w:szCs w:val="24"/>
+          <w:lang w:val="es-PA"/>
+        </w:rPr>
+      </w:pPr>
+    </w:p>
+    <w:p>
+      <w:pPr>
+        <w:spacing w:line="360" w:lineRule="auto"/>
+        <w:jc w:val="both"/>
+        <w:rPr>
+          <w:rFonts w:ascii="Arial" w:eastAsia="Arial" w:hAnsi="Arial" w:cs="Arial"/>
+          <w:sz w:val="24"/>
+          <w:szCs w:val="24"/>
+          <w:lang w:val="es-PA"/>
+        </w:rPr>
+      </w:pPr>
+    </w:p>
+    <w:p>
+      <w:pPr>
+        <w:spacing w:line="360" w:lineRule="auto"/>
+        <w:jc w:val="both"/>
+        <w:rPr>
+          <w:rFonts w:ascii="Arial" w:eastAsia="Arial" w:hAnsi="Arial" w:cs="Arial"/>
+          <w:sz w:val="24"/>
+          <w:szCs w:val="24"/>
+          <w:lang w:val="es-PA"/>
+        </w:rPr>
+      </w:pPr>
+    </w:p>
+    <w:p>
+      <w:pPr>
+        <w:spacing w:line="360" w:lineRule="auto"/>
+        <w:jc w:val="both"/>
+        <w:rPr>
+          <w:rFonts w:ascii="Arial" w:eastAsia="Arial" w:hAnsi="Arial" w:cs="Arial"/>
+          <w:sz w:val="24"/>
+          <w:szCs w:val="24"/>
+          <w:lang w:val="es-PA"/>
+        </w:rPr>
+      </w:pPr>
+    </w:p>
+    <w:p>
+      <w:pPr>
+        <w:spacing w:line="360" w:lineRule="auto"/>
+        <w:jc w:val="both"/>
+        <w:rPr>
+          <w:rFonts w:ascii="Arial" w:eastAsia="Arial" w:hAnsi="Arial" w:cs="Arial"/>
+          <w:sz w:val="24"/>
+          <w:szCs w:val="24"/>
+          <w:lang w:val="es-PA"/>
+        </w:rPr>
+      </w:pPr>
+    </w:p>
+    <w:p>
+      <w:pPr>
+        <w:spacing w:line="360" w:lineRule="auto"/>
+        <w:jc w:val="both"/>
+        <w:rPr>
+          <w:rFonts w:ascii="Arial" w:eastAsia="Arial" w:hAnsi="Arial" w:cs="Arial"/>
+          <w:sz w:val="24"/>
+          <w:szCs w:val="24"/>
+          <w:lang w:val="es-PA"/>
+        </w:rPr>
+      </w:pPr>
+    </w:p>
+    <w:p>
+      <w:pPr>
+        <w:spacing w:line="360" w:lineRule="auto"/>
+        <w:jc w:val="both"/>
+        <w:rPr>
+          <w:rFonts w:ascii="Arial" w:eastAsia="Arial" w:hAnsi="Arial" w:cs="Arial"/>
+          <w:sz w:val="24"/>
+          <w:szCs w:val="24"/>
+          <w:lang w:val="es-PA"/>
+        </w:rPr>
+      </w:pPr>
+    </w:p>
+    <w:p>
+      <w:pPr>
+        <w:spacing w:line="360" w:lineRule="auto"/>
+        <w:jc w:val="both"/>
+        <w:rPr>
+          <w:rFonts w:ascii="Arial" w:eastAsia="Arial" w:hAnsi="Arial" w:cs="Arial"/>
+          <w:sz w:val="24"/>
+          <w:szCs w:val="24"/>
+          <w:lang w:val="es-PA"/>
+        </w:rPr>
+      </w:pPr>
+    </w:p>
+    <w:p>
+      <w:pPr>
+        <w:spacing w:line="360" w:lineRule="auto"/>
+        <w:jc w:val="both"/>
+        <w:rPr>
+          <w:rFonts w:ascii="Arial" w:eastAsia="Arial" w:hAnsi="Arial" w:cs="Arial"/>
+          <w:sz w:val="24"/>
+          <w:szCs w:val="24"/>
+          <w:lang w:val="es-PA"/>
+        </w:rPr>
+      </w:pPr>
+    </w:p>
+    <w:p>
+      <w:pPr>
+        <w:spacing w:line="360" w:lineRule="auto"/>
+        <w:jc w:val="both"/>
+        <w:rPr>
+          <w:rFonts w:ascii="Arial" w:eastAsia="Arial" w:hAnsi="Arial" w:cs="Arial"/>
+          <w:sz w:val="24"/>
+          <w:szCs w:val="24"/>
+          <w:lang w:val="es-PA"/>
+        </w:rPr>
+      </w:pPr>
+    </w:p>
+    <w:p>
+      <w:pPr>
+        <w:pStyle w:val="Heading1"/>
+        <w:jc w:val="center"/>
+        <w:rPr>
+          <w:rFonts w:ascii="Arial" w:hAnsi="Arial" w:cs="Arial"/>
+          <w:b/>
+          <w:bCs/>
+          <w:color w:val="auto"/>
+          <w:sz w:val="24"/>
+          <w:szCs w:val="24"/>
+          <w:lang w:val="es-PA"/>
+        </w:rPr>
+      </w:pPr>
+      <w:bookmarkStart w:id="4" w:name="_Toc142264388"/>
+      <w:r>
+        <w:rPr>
+          <w:rFonts w:ascii="Arial" w:hAnsi="Arial" w:cs="Arial"/>
+          <w:b/>
+          <w:bCs/>
+          <w:color w:val="auto"/>
+          <w:sz w:val="24"/>
+          <w:szCs w:val="24"/>
+          <w:lang w:val="es-PA"/>
+        </w:rPr>
+        <w:t xml:space="preserve">Capítulo V: </w:t>
+      </w:r>
+      <w:r>
+        <w:rPr>
+          <w:rFonts w:ascii="Arial" w:hAnsi="Arial" w:cs="Arial"/>
+          <w:b/>
+          <w:bCs/>
+          <w:color w:val="auto"/>
+          <w:sz w:val="24"/>
+          <w:szCs w:val="24"/>
+          <w:lang w:val="es-PA"/>
+        </w:rPr>
+        <w:t>Análisis Estadístico de Resultados</w:t>
+      </w:r>
+      <w:bookmarkEnd w:id="4"/>
+    </w:p>
+    <w:p>
+      <w:pPr>
+        <w:rPr>
+          <w:lang w:val="es-PA"/>
+        </w:rPr>
+      </w:pPr>
+    </w:p>
+    <w:p>
+      <w:pPr>
+        <w:rPr>
+          <w:lang w:val="es-PA"/>
+        </w:rPr>
+      </w:pPr>
+    </w:p>
+    <w:p>
+      <w:pPr>
+        <w:spacing w:line="360" w:lineRule="auto"/>
+        <w:jc w:val="both"/>
+        <w:rPr>
+          <w:rFonts w:ascii="Arial" w:eastAsia="Arial" w:hAnsi="Arial" w:cs="Arial"/>
+          <w:sz w:val="24"/>
+          <w:szCs w:val="24"/>
+          <w:lang w:val="es-PA"/>
+        </w:rPr>
+      </w:pPr>
+    </w:p>
+    <w:p>
+      <w:pPr>
+        <w:spacing w:line="360" w:lineRule="auto"/>
+        <w:jc w:val="both"/>
+        <w:rPr>
+          <w:rFonts w:ascii="Arial" w:eastAsia="Arial" w:hAnsi="Arial" w:cs="Arial"/>
+          <w:sz w:val="24"/>
+          <w:szCs w:val="24"/>
+          <w:lang w:val="es-PA"/>
+        </w:rPr>
+      </w:pPr>
+    </w:p>
+    <w:p>
+      <w:pPr>
+        <w:spacing w:line="360" w:lineRule="auto"/>
+        <w:jc w:val="both"/>
+        <w:rPr>
+          <w:rFonts w:ascii="Arial" w:eastAsia="Arial" w:hAnsi="Arial" w:cs="Arial"/>
+          <w:sz w:val="24"/>
+          <w:szCs w:val="24"/>
+          <w:lang w:val="es-PA"/>
+        </w:rPr>
+      </w:pPr>
+    </w:p>
+    <w:p>
+      <w:pPr>
+        <w:spacing w:line="360" w:lineRule="auto"/>
+        <w:jc w:val="both"/>
+        <w:rPr>
+          <w:rFonts w:ascii="Arial" w:eastAsia="Arial" w:hAnsi="Arial" w:cs="Arial"/>
+          <w:sz w:val="24"/>
+          <w:szCs w:val="24"/>
+          <w:lang w:val="es-PA"/>
+        </w:rPr>
+      </w:pPr>
+    </w:p>
+    <w:p>
+      <w:pPr>
+        <w:spacing w:line="360" w:lineRule="auto"/>
+        <w:jc w:val="both"/>
+        <w:rPr>
+          <w:rFonts w:ascii="Arial" w:eastAsia="Arial" w:hAnsi="Arial" w:cs="Arial"/>
+          <w:sz w:val="24"/>
+          <w:szCs w:val="24"/>
+          <w:lang w:val="es-PA"/>
+        </w:rPr>
+      </w:pPr>
+    </w:p>
+    <w:p>
+      <w:pPr>
+        <w:spacing w:line="360" w:lineRule="auto"/>
+        <w:jc w:val="both"/>
+        <w:rPr>
+          <w:rFonts w:ascii="Arial" w:eastAsia="Arial" w:hAnsi="Arial" w:cs="Arial"/>
+          <w:sz w:val="24"/>
+          <w:szCs w:val="24"/>
+          <w:lang w:val="es-PA"/>
+        </w:rPr>
+      </w:pPr>
+    </w:p>
+    <w:p>
+      <w:pPr>
+        <w:spacing w:line="360" w:lineRule="auto"/>
+        <w:jc w:val="both"/>
+        <w:rPr>
+          <w:rFonts w:ascii="Arial" w:eastAsia="Arial" w:hAnsi="Arial" w:cs="Arial"/>
+          <w:sz w:val="24"/>
+          <w:szCs w:val="24"/>
+          <w:lang w:val="es-PA"/>
+        </w:rPr>
+      </w:pPr>
+    </w:p>
+    <w:p>
+      <w:pPr>
+        <w:spacing w:line="360" w:lineRule="auto"/>
+        <w:jc w:val="both"/>
+        <w:rPr>
+          <w:rFonts w:ascii="Arial" w:eastAsia="Arial" w:hAnsi="Arial" w:cs="Arial"/>
+          <w:sz w:val="24"/>
+          <w:szCs w:val="24"/>
+          <w:lang w:val="es-PA"/>
+        </w:rPr>
+      </w:pPr>
+    </w:p>
+    <w:p>
+      <w:pPr>
+        <w:spacing w:line="360" w:lineRule="auto"/>
+        <w:jc w:val="both"/>
+        <w:rPr>
+          <w:rFonts w:ascii="Arial" w:eastAsia="Arial" w:hAnsi="Arial" w:cs="Arial"/>
+          <w:sz w:val="24"/>
+          <w:szCs w:val="24"/>
+          <w:lang w:val="es-PA"/>
+        </w:rPr>
+      </w:pPr>
     </w:p>
     <w:p>
       <w:pPr>
@@ -2768,7 +5650,7 @@
   <w:style w:type="paragraph" w:default="1" w:styleId="Normal">
     <w:name w:val="Normal"/>
     <w:qFormat/>
-    <w:rsid w:val="00EA31D1"/>
+    <w:rsid w:val="005D04EB"/>
     <w:pPr>
       <w:spacing w:after="0" w:line="240" w:lineRule="auto"/>
     </w:pPr>
@@ -2776,6 +5658,27 @@
       <w:rFonts w:ascii="Times New Roman" w:hAnsi="Times New Roman" w:cs="Times New Roman"/>
       <w:kern w:val="0"/>
       <w14:ligatures w14:val="none"/>
+    </w:rPr>
+  </w:style>
+  <w:style w:type="paragraph" w:styleId="Heading1">
+    <w:name w:val="heading 1"/>
+    <w:basedOn w:val="Normal"/>
+    <w:next w:val="Normal"/>
+    <w:link w:val="Heading1Char"/>
+    <w:uiPriority w:val="9"/>
+    <w:qFormat/>
+    <w:rsid w:val="005D04EB"/>
+    <w:pPr>
+      <w:keepNext/>
+      <w:keepLines/>
+      <w:spacing w:before="240"/>
+      <w:outlineLvl w:val="0"/>
+    </w:pPr>
+    <w:rPr>
+      <w:rFonts w:asciiTheme="majorHAnsi" w:eastAsiaTheme="majorEastAsia" w:hAnsiTheme="majorHAnsi" w:cstheme="majorBidi"/>
+      <w:color w:val="2F5496" w:themeColor="accent1" w:themeShade="BF"/>
+      <w:sz w:val="32"/>
+      <w:szCs w:val="32"/>
     </w:rPr>
   </w:style>
   <w:style w:type="character" w:default="1" w:styleId="DefaultParagraphFont">
@@ -2891,6 +5794,76 @@
       <w:rFonts w:ascii="Times New Roman" w:hAnsi="Times New Roman" w:cs="Times New Roman"/>
       <w:kern w:val="0"/>
       <w14:ligatures w14:val="none"/>
+    </w:rPr>
+  </w:style>
+  <w:style w:type="paragraph" w:styleId="NormalWeb">
+    <w:name w:val="Normal (Web)"/>
+    <w:basedOn w:val="Normal"/>
+    <w:uiPriority w:val="99"/>
+    <w:semiHidden/>
+    <w:unhideWhenUsed/>
+    <w:rsid w:val="00993586"/>
+    <w:pPr>
+      <w:spacing w:before="100" w:beforeAutospacing="1" w:after="100" w:afterAutospacing="1"/>
+    </w:pPr>
+    <w:rPr>
+      <w:rFonts w:eastAsia="Times New Roman"/>
+      <w:sz w:val="24"/>
+      <w:szCs w:val="24"/>
+    </w:rPr>
+  </w:style>
+  <w:style w:type="character" w:customStyle="1" w:styleId="Heading1Char">
+    <w:name w:val="Heading 1 Char"/>
+    <w:basedOn w:val="DefaultParagraphFont"/>
+    <w:link w:val="Heading1"/>
+    <w:uiPriority w:val="9"/>
+    <w:rsid w:val="005D04EB"/>
+    <w:rPr>
+      <w:rFonts w:asciiTheme="majorHAnsi" w:eastAsiaTheme="majorEastAsia" w:hAnsiTheme="majorHAnsi" w:cstheme="majorBidi"/>
+      <w:color w:val="2F5496" w:themeColor="accent1" w:themeShade="BF"/>
+      <w:kern w:val="0"/>
+      <w:sz w:val="32"/>
+      <w:szCs w:val="32"/>
+      <w14:ligatures w14:val="none"/>
+    </w:rPr>
+  </w:style>
+  <w:style w:type="paragraph" w:styleId="TOCHeading">
+    <w:name w:val="TOC Heading"/>
+    <w:basedOn w:val="Heading1"/>
+    <w:next w:val="Normal"/>
+    <w:uiPriority w:val="39"/>
+    <w:unhideWhenUsed/>
+    <w:qFormat/>
+    <w:rsid w:val="005D04EB"/>
+    <w:pPr>
+      <w:spacing w:line="259" w:lineRule="auto"/>
+      <w:outlineLvl w:val="9"/>
+    </w:pPr>
+    <w:rPr>
+      <w:lang w:eastAsia="en-US"/>
+    </w:rPr>
+  </w:style>
+  <w:style w:type="paragraph" w:styleId="TOC1">
+    <w:name w:val="toc 1"/>
+    <w:basedOn w:val="Normal"/>
+    <w:next w:val="Normal"/>
+    <w:autoRedefine/>
+    <w:uiPriority w:val="39"/>
+    <w:unhideWhenUsed/>
+    <w:rsid w:val="005D04EB"/>
+    <w:pPr>
+      <w:spacing w:after="100"/>
+    </w:pPr>
+  </w:style>
+  <w:style w:type="character" w:styleId="Hyperlink">
+    <w:name w:val="Hyperlink"/>
+    <w:basedOn w:val="DefaultParagraphFont"/>
+    <w:uiPriority w:val="99"/>
+    <w:unhideWhenUsed/>
+    <w:rsid w:val="005D04EB"/>
+    <w:rPr>
+      <w:color w:val="0563C1" w:themeColor="hyperlink"/>
+      <w:u w:val="single"/>
     </w:rPr>
   </w:style>
 </w:styles>
@@ -3189,4 +6162,16 @@
     </a:ext>
   </a:extLst>
 </a:theme>
+</file>
+
+<file path=customXml/item1.xml><?xml version="1.0" encoding="utf-8"?>
+<b:Sources xmlns:b="http://schemas.openxmlformats.org/officeDocument/2006/bibliography" xmlns="http://schemas.openxmlformats.org/officeDocument/2006/bibliography" SelectedStyle="\APASixthEditionOfficeOnline.xsl" StyleName="APA" Version="6"/>
+</file>
+
+<file path=customXml/itemProps1.xml><?xml version="1.0" encoding="utf-8"?>
+<ds:datastoreItem xmlns:ds="http://schemas.openxmlformats.org/officeDocument/2006/customXml" ds:itemID="{EBFCC508-7F42-4C0F-821A-783696BB2586}">
+  <ds:schemaRefs>
+    <ds:schemaRef ds:uri="http://schemas.openxmlformats.org/officeDocument/2006/bibliography"/>
+  </ds:schemaRefs>
+</ds:datastoreItem>
 </file>
</xml_diff>

<commit_message>
Update Tesis - Johel Heraclio Batista Cárdenas.docx
</commit_message>
<xml_diff>
--- a/Tesis - Johel Heraclio Batista Cárdenas.docx
+++ b/Tesis - Johel Heraclio Batista Cárdenas.docx
@@ -2136,6 +2136,14 @@
     </w:p>
     <w:sdt>
       <w:sdtPr>
+        <w:rPr>
+          <w:rFonts w:ascii="Arial" w:hAnsi="Arial" w:cs="Arial"/>
+          <w:b/>
+          <w:bCs/>
+          <w:color w:val="auto"/>
+          <w:sz w:val="24"/>
+          <w:szCs w:val="24"/>
+        </w:rPr>
         <w:id w:val="1233575729"/>
         <w:docPartObj>
           <w:docPartGallery w:val="Table of Contents"/>
@@ -2144,13 +2152,8 @@
       </w:sdtPr>
       <w:sdtEndPr>
         <w:rPr>
-          <w:rFonts w:ascii="Times New Roman" w:eastAsiaTheme="minorEastAsia" w:hAnsi="Times New Roman" w:cs="Times New Roman"/>
-          <w:b/>
-          <w:bCs/>
+          <w:rFonts w:eastAsiaTheme="minorEastAsia"/>
           <w:noProof/>
-          <w:color w:val="auto"/>
-          <w:sz w:val="22"/>
-          <w:szCs w:val="22"/>
           <w:lang w:eastAsia="zh-CN"/>
         </w:rPr>
       </w:sdtEndPr>
@@ -2158,22 +2161,44 @@
         <w:p>
           <w:pPr>
             <w:pStyle w:val="TOCHeading"/>
+            <w:rPr>
+              <w:rFonts w:ascii="Arial" w:hAnsi="Arial" w:cs="Arial"/>
+              <w:b/>
+              <w:bCs/>
+              <w:color w:val="auto"/>
+              <w:sz w:val="24"/>
+              <w:szCs w:val="24"/>
+            </w:rPr>
           </w:pPr>
           <w:proofErr w:type="spellStart"/>
           <w:r>
-            <w:t>Í</w:t>
-          </w:r>
-          <w:r>
-            <w:t>ndice</w:t>
+            <w:rPr>
+              <w:rFonts w:ascii="Arial" w:hAnsi="Arial" w:cs="Arial"/>
+              <w:b/>
+              <w:bCs/>
+              <w:color w:val="auto"/>
+              <w:sz w:val="24"/>
+              <w:szCs w:val="24"/>
+            </w:rPr>
+            <w:t>Índice</w:t>
           </w:r>
           <w:proofErr w:type="spellEnd"/>
           <w:r>
+            <w:rPr>
+              <w:rFonts w:ascii="Arial" w:hAnsi="Arial" w:cs="Arial"/>
+              <w:b/>
+              <w:bCs/>
+              <w:color w:val="auto"/>
+              <w:sz w:val="24"/>
+              <w:szCs w:val="24"/>
+            </w:rPr>
             <w:t xml:space="preserve"> General</w:t>
           </w:r>
         </w:p>
         <w:p>
           <w:pPr>
             <w:rPr>
+              <w:rFonts w:ascii="Arial" w:hAnsi="Arial" w:cs="Arial"/>
               <w:lang w:eastAsia="en-US"/>
             </w:rPr>
           </w:pPr>
@@ -2185,19 +2210,36 @@
               <w:tab w:val="right" w:leader="dot" w:pos="8630"/>
             </w:tabs>
             <w:rPr>
-              <w:rFonts w:asciiTheme="minorHAnsi" w:hAnsiTheme="minorHAnsi" w:cstheme="minorBidi"/>
+              <w:rFonts w:ascii="Arial" w:hAnsi="Arial" w:cs="Arial"/>
               <w:noProof/>
               <w:kern w:val="2"/>
+              <w:sz w:val="24"/>
+              <w:szCs w:val="24"/>
               <w14:ligatures w14:val="standardContextual"/>
             </w:rPr>
           </w:pPr>
           <w:r>
+            <w:rPr>
+              <w:rFonts w:ascii="Arial" w:hAnsi="Arial" w:cs="Arial"/>
+              <w:sz w:val="24"/>
+              <w:szCs w:val="24"/>
+            </w:rPr>
             <w:fldChar w:fldCharType="begin"/>
           </w:r>
           <w:r>
+            <w:rPr>
+              <w:rFonts w:ascii="Arial" w:hAnsi="Arial" w:cs="Arial"/>
+              <w:sz w:val="24"/>
+              <w:szCs w:val="24"/>
+            </w:rPr>
             <w:instrText xml:space="preserve"> TOC \o "1-3" \h \z \u </w:instrText>
           </w:r>
           <w:r>
+            <w:rPr>
+              <w:rFonts w:ascii="Arial" w:hAnsi="Arial" w:cs="Arial"/>
+              <w:sz w:val="24"/>
+              <w:szCs w:val="24"/>
+            </w:rPr>
             <w:fldChar w:fldCharType="separate"/>
           </w:r>
           <w:hyperlink w:anchor="_Toc142264384" w:history="1">
@@ -2208,54 +2250,77 @@
                 <w:b/>
                 <w:bCs/>
                 <w:noProof/>
+                <w:sz w:val="24"/>
+                <w:szCs w:val="24"/>
               </w:rPr>
               <w:t>Capítulo I: Marco Teórico</w:t>
             </w:r>
             <w:r>
               <w:rPr>
+                <w:rFonts w:ascii="Arial" w:hAnsi="Arial" w:cs="Arial"/>
                 <w:noProof/>
                 <w:webHidden/>
+                <w:sz w:val="24"/>
+                <w:szCs w:val="24"/>
               </w:rPr>
               <w:tab/>
             </w:r>
             <w:r>
               <w:rPr>
+                <w:rFonts w:ascii="Arial" w:hAnsi="Arial" w:cs="Arial"/>
                 <w:noProof/>
                 <w:webHidden/>
+                <w:sz w:val="24"/>
+                <w:szCs w:val="24"/>
               </w:rPr>
               <w:fldChar w:fldCharType="begin"/>
             </w:r>
             <w:r>
               <w:rPr>
+                <w:rFonts w:ascii="Arial" w:hAnsi="Arial" w:cs="Arial"/>
                 <w:noProof/>
                 <w:webHidden/>
+                <w:sz w:val="24"/>
+                <w:szCs w:val="24"/>
               </w:rPr>
               <w:instrText xml:space="preserve"> PAGEREF _Toc142264384 \h </w:instrText>
             </w:r>
             <w:r>
               <w:rPr>
+                <w:rFonts w:ascii="Arial" w:hAnsi="Arial" w:cs="Arial"/>
                 <w:noProof/>
                 <w:webHidden/>
+                <w:sz w:val="24"/>
+                <w:szCs w:val="24"/>
               </w:rPr>
             </w:r>
             <w:r>
               <w:rPr>
+                <w:rFonts w:ascii="Arial" w:hAnsi="Arial" w:cs="Arial"/>
                 <w:noProof/>
                 <w:webHidden/>
+                <w:sz w:val="24"/>
+                <w:szCs w:val="24"/>
               </w:rPr>
               <w:fldChar w:fldCharType="separate"/>
             </w:r>
             <w:r>
               <w:rPr>
+                <w:rFonts w:ascii="Arial" w:hAnsi="Arial" w:cs="Arial"/>
                 <w:noProof/>
                 <w:webHidden/>
+                <w:sz w:val="24"/>
+                <w:szCs w:val="24"/>
               </w:rPr>
               <w:t>viii</w:t>
             </w:r>
             <w:r>
               <w:rPr>
+                <w:rFonts w:ascii="Arial" w:hAnsi="Arial" w:cs="Arial"/>
                 <w:noProof/>
                 <w:webHidden/>
+                <w:sz w:val="24"/>
+                <w:szCs w:val="24"/>
               </w:rPr>
               <w:fldChar w:fldCharType="end"/>
             </w:r>
@@ -2268,9 +2333,11 @@
               <w:tab w:val="right" w:leader="dot" w:pos="8630"/>
             </w:tabs>
             <w:rPr>
-              <w:rFonts w:asciiTheme="minorHAnsi" w:hAnsiTheme="minorHAnsi" w:cstheme="minorBidi"/>
+              <w:rFonts w:ascii="Arial" w:hAnsi="Arial" w:cs="Arial"/>
               <w:noProof/>
               <w:kern w:val="2"/>
+              <w:sz w:val="24"/>
+              <w:szCs w:val="24"/>
               <w14:ligatures w14:val="standardContextual"/>
             </w:rPr>
           </w:pPr>
@@ -2282,55 +2349,78 @@
                 <w:b/>
                 <w:bCs/>
                 <w:noProof/>
+                <w:sz w:val="24"/>
+                <w:szCs w:val="24"/>
                 <w:lang w:val="es-PA"/>
               </w:rPr>
               <w:t>Capítulo II: Algoritmos de Emparejamiento Aproximado</w:t>
             </w:r>
             <w:r>
               <w:rPr>
+                <w:rFonts w:ascii="Arial" w:hAnsi="Arial" w:cs="Arial"/>
                 <w:noProof/>
                 <w:webHidden/>
+                <w:sz w:val="24"/>
+                <w:szCs w:val="24"/>
               </w:rPr>
               <w:tab/>
             </w:r>
             <w:r>
               <w:rPr>
+                <w:rFonts w:ascii="Arial" w:hAnsi="Arial" w:cs="Arial"/>
                 <w:noProof/>
                 <w:webHidden/>
+                <w:sz w:val="24"/>
+                <w:szCs w:val="24"/>
               </w:rPr>
               <w:fldChar w:fldCharType="begin"/>
             </w:r>
             <w:r>
               <w:rPr>
+                <w:rFonts w:ascii="Arial" w:hAnsi="Arial" w:cs="Arial"/>
                 <w:noProof/>
                 <w:webHidden/>
+                <w:sz w:val="24"/>
+                <w:szCs w:val="24"/>
               </w:rPr>
               <w:instrText xml:space="preserve"> PAGEREF _Toc142264385 \h </w:instrText>
             </w:r>
             <w:r>
               <w:rPr>
+                <w:rFonts w:ascii="Arial" w:hAnsi="Arial" w:cs="Arial"/>
                 <w:noProof/>
                 <w:webHidden/>
+                <w:sz w:val="24"/>
+                <w:szCs w:val="24"/>
               </w:rPr>
             </w:r>
             <w:r>
               <w:rPr>
+                <w:rFonts w:ascii="Arial" w:hAnsi="Arial" w:cs="Arial"/>
                 <w:noProof/>
                 <w:webHidden/>
+                <w:sz w:val="24"/>
+                <w:szCs w:val="24"/>
               </w:rPr>
               <w:fldChar w:fldCharType="separate"/>
             </w:r>
             <w:r>
               <w:rPr>
+                <w:rFonts w:ascii="Arial" w:hAnsi="Arial" w:cs="Arial"/>
                 <w:noProof/>
                 <w:webHidden/>
+                <w:sz w:val="24"/>
+                <w:szCs w:val="24"/>
               </w:rPr>
               <w:t>ix</w:t>
             </w:r>
             <w:r>
               <w:rPr>
+                <w:rFonts w:ascii="Arial" w:hAnsi="Arial" w:cs="Arial"/>
                 <w:noProof/>
                 <w:webHidden/>
+                <w:sz w:val="24"/>
+                <w:szCs w:val="24"/>
               </w:rPr>
               <w:fldChar w:fldCharType="end"/>
             </w:r>
@@ -2343,9 +2433,11 @@
               <w:tab w:val="right" w:leader="dot" w:pos="8630"/>
             </w:tabs>
             <w:rPr>
-              <w:rFonts w:asciiTheme="minorHAnsi" w:hAnsiTheme="minorHAnsi" w:cstheme="minorBidi"/>
+              <w:rFonts w:ascii="Arial" w:hAnsi="Arial" w:cs="Arial"/>
               <w:noProof/>
               <w:kern w:val="2"/>
+              <w:sz w:val="24"/>
+              <w:szCs w:val="24"/>
               <w14:ligatures w14:val="standardContextual"/>
             </w:rPr>
           </w:pPr>
@@ -2357,55 +2449,78 @@
                 <w:b/>
                 <w:bCs/>
                 <w:noProof/>
+                <w:sz w:val="24"/>
+                <w:szCs w:val="24"/>
                 <w:lang w:val="es-PA"/>
               </w:rPr>
               <w:t>Capítulo III: Metodología y Desarrollo del Sistema</w:t>
             </w:r>
             <w:r>
               <w:rPr>
+                <w:rFonts w:ascii="Arial" w:hAnsi="Arial" w:cs="Arial"/>
                 <w:noProof/>
                 <w:webHidden/>
+                <w:sz w:val="24"/>
+                <w:szCs w:val="24"/>
               </w:rPr>
               <w:tab/>
             </w:r>
             <w:r>
               <w:rPr>
+                <w:rFonts w:ascii="Arial" w:hAnsi="Arial" w:cs="Arial"/>
                 <w:noProof/>
                 <w:webHidden/>
+                <w:sz w:val="24"/>
+                <w:szCs w:val="24"/>
               </w:rPr>
               <w:fldChar w:fldCharType="begin"/>
             </w:r>
             <w:r>
               <w:rPr>
+                <w:rFonts w:ascii="Arial" w:hAnsi="Arial" w:cs="Arial"/>
                 <w:noProof/>
                 <w:webHidden/>
+                <w:sz w:val="24"/>
+                <w:szCs w:val="24"/>
               </w:rPr>
               <w:instrText xml:space="preserve"> PAGEREF _Toc142264386 \h </w:instrText>
             </w:r>
             <w:r>
               <w:rPr>
+                <w:rFonts w:ascii="Arial" w:hAnsi="Arial" w:cs="Arial"/>
                 <w:noProof/>
                 <w:webHidden/>
+                <w:sz w:val="24"/>
+                <w:szCs w:val="24"/>
               </w:rPr>
             </w:r>
             <w:r>
               <w:rPr>
+                <w:rFonts w:ascii="Arial" w:hAnsi="Arial" w:cs="Arial"/>
                 <w:noProof/>
                 <w:webHidden/>
+                <w:sz w:val="24"/>
+                <w:szCs w:val="24"/>
               </w:rPr>
               <w:fldChar w:fldCharType="separate"/>
             </w:r>
             <w:r>
               <w:rPr>
+                <w:rFonts w:ascii="Arial" w:hAnsi="Arial" w:cs="Arial"/>
                 <w:noProof/>
                 <w:webHidden/>
+                <w:sz w:val="24"/>
+                <w:szCs w:val="24"/>
               </w:rPr>
               <w:t>x</w:t>
             </w:r>
             <w:r>
               <w:rPr>
+                <w:rFonts w:ascii="Arial" w:hAnsi="Arial" w:cs="Arial"/>
                 <w:noProof/>
                 <w:webHidden/>
+                <w:sz w:val="24"/>
+                <w:szCs w:val="24"/>
               </w:rPr>
               <w:fldChar w:fldCharType="end"/>
             </w:r>
@@ -2418,9 +2533,11 @@
               <w:tab w:val="right" w:leader="dot" w:pos="8630"/>
             </w:tabs>
             <w:rPr>
-              <w:rFonts w:asciiTheme="minorHAnsi" w:hAnsiTheme="minorHAnsi" w:cstheme="minorBidi"/>
+              <w:rFonts w:ascii="Arial" w:hAnsi="Arial" w:cs="Arial"/>
               <w:noProof/>
               <w:kern w:val="2"/>
+              <w:sz w:val="24"/>
+              <w:szCs w:val="24"/>
               <w14:ligatures w14:val="standardContextual"/>
             </w:rPr>
           </w:pPr>
@@ -2432,55 +2549,78 @@
                 <w:b/>
                 <w:bCs/>
                 <w:noProof/>
+                <w:sz w:val="24"/>
+                <w:szCs w:val="24"/>
                 <w:lang w:val="es-PA"/>
               </w:rPr>
               <w:t>Capítulo IV: Creación de Emparejamientos Aproximados</w:t>
             </w:r>
             <w:r>
               <w:rPr>
+                <w:rFonts w:ascii="Arial" w:hAnsi="Arial" w:cs="Arial"/>
                 <w:noProof/>
                 <w:webHidden/>
+                <w:sz w:val="24"/>
+                <w:szCs w:val="24"/>
               </w:rPr>
               <w:tab/>
             </w:r>
             <w:r>
               <w:rPr>
+                <w:rFonts w:ascii="Arial" w:hAnsi="Arial" w:cs="Arial"/>
                 <w:noProof/>
                 <w:webHidden/>
+                <w:sz w:val="24"/>
+                <w:szCs w:val="24"/>
               </w:rPr>
               <w:fldChar w:fldCharType="begin"/>
             </w:r>
             <w:r>
               <w:rPr>
+                <w:rFonts w:ascii="Arial" w:hAnsi="Arial" w:cs="Arial"/>
                 <w:noProof/>
                 <w:webHidden/>
+                <w:sz w:val="24"/>
+                <w:szCs w:val="24"/>
               </w:rPr>
               <w:instrText xml:space="preserve"> PAGEREF _Toc142264387 \h </w:instrText>
             </w:r>
             <w:r>
               <w:rPr>
+                <w:rFonts w:ascii="Arial" w:hAnsi="Arial" w:cs="Arial"/>
                 <w:noProof/>
                 <w:webHidden/>
+                <w:sz w:val="24"/>
+                <w:szCs w:val="24"/>
               </w:rPr>
             </w:r>
             <w:r>
               <w:rPr>
+                <w:rFonts w:ascii="Arial" w:hAnsi="Arial" w:cs="Arial"/>
                 <w:noProof/>
                 <w:webHidden/>
+                <w:sz w:val="24"/>
+                <w:szCs w:val="24"/>
               </w:rPr>
               <w:fldChar w:fldCharType="separate"/>
             </w:r>
             <w:r>
               <w:rPr>
+                <w:rFonts w:ascii="Arial" w:hAnsi="Arial" w:cs="Arial"/>
                 <w:noProof/>
                 <w:webHidden/>
+                <w:sz w:val="24"/>
+                <w:szCs w:val="24"/>
               </w:rPr>
               <w:t>xi</w:t>
             </w:r>
             <w:r>
               <w:rPr>
+                <w:rFonts w:ascii="Arial" w:hAnsi="Arial" w:cs="Arial"/>
                 <w:noProof/>
                 <w:webHidden/>
+                <w:sz w:val="24"/>
+                <w:szCs w:val="24"/>
               </w:rPr>
               <w:fldChar w:fldCharType="end"/>
             </w:r>
@@ -2493,9 +2633,11 @@
               <w:tab w:val="right" w:leader="dot" w:pos="8630"/>
             </w:tabs>
             <w:rPr>
-              <w:rFonts w:asciiTheme="minorHAnsi" w:hAnsiTheme="minorHAnsi" w:cstheme="minorBidi"/>
+              <w:rFonts w:ascii="Arial" w:hAnsi="Arial" w:cs="Arial"/>
               <w:noProof/>
               <w:kern w:val="2"/>
+              <w:sz w:val="24"/>
+              <w:szCs w:val="24"/>
               <w14:ligatures w14:val="standardContextual"/>
             </w:rPr>
           </w:pPr>
@@ -2507,66 +2649,99 @@
                 <w:b/>
                 <w:bCs/>
                 <w:noProof/>
+                <w:sz w:val="24"/>
+                <w:szCs w:val="24"/>
                 <w:lang w:val="es-PA"/>
               </w:rPr>
               <w:t>Capítulo V: Análisis Estadístico de Resultados</w:t>
             </w:r>
             <w:r>
               <w:rPr>
+                <w:rFonts w:ascii="Arial" w:hAnsi="Arial" w:cs="Arial"/>
                 <w:noProof/>
                 <w:webHidden/>
+                <w:sz w:val="24"/>
+                <w:szCs w:val="24"/>
               </w:rPr>
               <w:tab/>
             </w:r>
             <w:r>
               <w:rPr>
+                <w:rFonts w:ascii="Arial" w:hAnsi="Arial" w:cs="Arial"/>
                 <w:noProof/>
                 <w:webHidden/>
+                <w:sz w:val="24"/>
+                <w:szCs w:val="24"/>
               </w:rPr>
               <w:fldChar w:fldCharType="begin"/>
             </w:r>
             <w:r>
               <w:rPr>
+                <w:rFonts w:ascii="Arial" w:hAnsi="Arial" w:cs="Arial"/>
                 <w:noProof/>
                 <w:webHidden/>
+                <w:sz w:val="24"/>
+                <w:szCs w:val="24"/>
               </w:rPr>
               <w:instrText xml:space="preserve"> PAGEREF _Toc142264388 \h </w:instrText>
             </w:r>
             <w:r>
               <w:rPr>
+                <w:rFonts w:ascii="Arial" w:hAnsi="Arial" w:cs="Arial"/>
                 <w:noProof/>
                 <w:webHidden/>
+                <w:sz w:val="24"/>
+                <w:szCs w:val="24"/>
               </w:rPr>
             </w:r>
             <w:r>
               <w:rPr>
+                <w:rFonts w:ascii="Arial" w:hAnsi="Arial" w:cs="Arial"/>
                 <w:noProof/>
                 <w:webHidden/>
+                <w:sz w:val="24"/>
+                <w:szCs w:val="24"/>
               </w:rPr>
               <w:fldChar w:fldCharType="separate"/>
             </w:r>
             <w:r>
               <w:rPr>
+                <w:rFonts w:ascii="Arial" w:hAnsi="Arial" w:cs="Arial"/>
                 <w:noProof/>
                 <w:webHidden/>
+                <w:sz w:val="24"/>
+                <w:szCs w:val="24"/>
               </w:rPr>
               <w:t>xii</w:t>
             </w:r>
             <w:r>
               <w:rPr>
+                <w:rFonts w:ascii="Arial" w:hAnsi="Arial" w:cs="Arial"/>
                 <w:noProof/>
                 <w:webHidden/>
+                <w:sz w:val="24"/>
+                <w:szCs w:val="24"/>
               </w:rPr>
               <w:fldChar w:fldCharType="end"/>
             </w:r>
           </w:hyperlink>
         </w:p>
         <w:p>
+          <w:pPr>
+            <w:rPr>
+              <w:rFonts w:ascii="Arial" w:hAnsi="Arial" w:cs="Arial"/>
+              <w:sz w:val="24"/>
+              <w:szCs w:val="24"/>
+            </w:rPr>
+          </w:pPr>
           <w:r>
             <w:rPr>
+              <w:rFonts w:ascii="Arial" w:hAnsi="Arial" w:cs="Arial"/>
               <w:b/>
               <w:bCs/>
               <w:noProof/>
+              <w:sz w:val="24"/>
+              <w:szCs w:val="24"/>
             </w:rPr>
             <w:fldChar w:fldCharType="end"/>
           </w:r>

</xml_diff>

<commit_message>
Índice de Contenidos y Estructura de #PilandoAndo23
</commit_message>
<xml_diff>
--- a/Tesis - Johel Heraclio Batista Cárdenas.docx
+++ b/Tesis - Johel Heraclio Batista Cárdenas.docx
@@ -1086,49 +1086,7 @@
           <w:szCs w:val="24"/>
           <w:lang w:val="es-PA"/>
         </w:rPr>
-        <w:t>El objetivo es optimizar la eficacia del proceso educativo a través de un emparejamiento más informado y estratégico. Esta propuesta se sustenta en la teoría de "</w:t>
-      </w:r>
-      <w:proofErr w:type="spellStart"/>
-      <w:proofErr w:type="gramStart"/>
-      <w:r>
-        <w:rPr>
-          <w:rFonts w:ascii="Arial" w:eastAsia="Arial" w:hAnsi="Arial" w:cs="Arial"/>
-          <w:sz w:val="24"/>
-          <w:szCs w:val="24"/>
-          <w:lang w:val="es-PA"/>
-        </w:rPr>
-        <w:t>Clusters</w:t>
-      </w:r>
-      <w:proofErr w:type="spellEnd"/>
-      <w:proofErr w:type="gramEnd"/>
-      <w:r>
-        <w:rPr>
-          <w:rFonts w:ascii="Arial" w:eastAsia="Arial" w:hAnsi="Arial" w:cs="Arial"/>
-          <w:sz w:val="24"/>
-          <w:szCs w:val="24"/>
-          <w:lang w:val="es-PA"/>
-        </w:rPr>
-        <w:t xml:space="preserve"> de Aprendizaje" de Anthony </w:t>
-      </w:r>
-      <w:proofErr w:type="spellStart"/>
-      <w:r>
-        <w:rPr>
-          <w:rFonts w:ascii="Arial" w:eastAsia="Arial" w:hAnsi="Arial" w:cs="Arial"/>
-          <w:sz w:val="24"/>
-          <w:szCs w:val="24"/>
-          <w:lang w:val="es-PA"/>
-        </w:rPr>
-        <w:t>Grasha</w:t>
-      </w:r>
-      <w:proofErr w:type="spellEnd"/>
-      <w:r>
-        <w:rPr>
-          <w:rFonts w:ascii="Arial" w:eastAsia="Arial" w:hAnsi="Arial" w:cs="Arial"/>
-          <w:sz w:val="24"/>
-          <w:szCs w:val="24"/>
-          <w:lang w:val="es-PA"/>
-        </w:rPr>
-        <w:t>, que sugiere una relación proporcional entre los estilos de aprendizaje del estudiante y los estilos de enseñanza del tutor.</w:t>
+        <w:t>El objetivo es optimizar la eficacia del proceso educativo a través de un emparejamiento más informado y estratégico. Esta propuesta se sustenta en la teoría de "Clusters de Aprendizaje" de Anthony Grasha, que sugiere una relación proporcional entre los estilos de aprendizaje del estudiante y los estilos de enseñanza del tutor.</w:t>
       </w:r>
     </w:p>
     <w:p>
@@ -1752,27 +1710,7 @@
           <w:szCs w:val="24"/>
           <w:lang w:val="es-PA"/>
         </w:rPr>
-        <w:t xml:space="preserve">A la dulce memoria de </w:t>
-      </w:r>
-      <w:proofErr w:type="spellStart"/>
-      <w:r>
-        <w:rPr>
-          <w:rFonts w:ascii="Arial" w:eastAsia="Arial" w:hAnsi="Arial" w:cs="Arial"/>
-          <w:sz w:val="24"/>
-          <w:szCs w:val="24"/>
-          <w:lang w:val="es-PA"/>
-        </w:rPr>
-        <w:t>Wocker</w:t>
-      </w:r>
-      <w:proofErr w:type="spellEnd"/>
-      <w:r>
-        <w:rPr>
-          <w:rFonts w:ascii="Arial" w:eastAsia="Arial" w:hAnsi="Arial" w:cs="Arial"/>
-          <w:sz w:val="24"/>
-          <w:szCs w:val="24"/>
-          <w:lang w:val="es-PA"/>
-        </w:rPr>
-        <w:t xml:space="preserve"> Batista Cárdenas</w:t>
+        <w:t>A la dulce memoria de Wocker Batista Cárdenas</w:t>
       </w:r>
       <w:r>
         <w:rPr>
@@ -1816,25 +1754,14 @@
           <w:lang w:val="es-PA"/>
         </w:rPr>
       </w:pPr>
-      <w:proofErr w:type="spellStart"/>
-      <w:r>
-        <w:rPr>
-          <w:rFonts w:ascii="Arial" w:eastAsia="Arial" w:hAnsi="Arial" w:cs="Arial"/>
-          <w:sz w:val="24"/>
-          <w:szCs w:val="24"/>
-          <w:lang w:val="es-PA"/>
-        </w:rPr>
-        <w:t>Wocker</w:t>
-      </w:r>
-      <w:proofErr w:type="spellEnd"/>
-      <w:r>
-        <w:rPr>
-          <w:rFonts w:ascii="Arial" w:eastAsia="Arial" w:hAnsi="Arial" w:cs="Arial"/>
-          <w:sz w:val="24"/>
-          <w:szCs w:val="24"/>
-          <w:lang w:val="es-PA"/>
-        </w:rPr>
-        <w:t xml:space="preserve"> siempre estuvo ahí, con su mirada comprensiva y su inagotable lealtad, proporcionándome un apoyo silencioso pero inmenso. Aunque ya no está físicamente a mi lado, sus recuerdos siguen vivos y lo mantienen presente en cada paso que doy. </w:t>
+      <w:r>
+        <w:rPr>
+          <w:rFonts w:ascii="Arial" w:eastAsia="Arial" w:hAnsi="Arial" w:cs="Arial"/>
+          <w:sz w:val="24"/>
+          <w:szCs w:val="24"/>
+          <w:lang w:val="es-PA"/>
+        </w:rPr>
+        <w:t xml:space="preserve">Wocker siempre estuvo ahí, con su mirada comprensiva y su inagotable lealtad, proporcionándome un apoyo silencioso pero inmenso. Aunque ya no está físicamente a mi lado, sus recuerdos siguen vivos y lo mantienen presente en cada paso que doy. </w:t>
       </w:r>
     </w:p>
     <w:p>
@@ -2054,23 +1981,7 @@
           <w:rFonts w:ascii="Arial" w:hAnsi="Arial" w:cs="Arial"/>
           <w:lang w:val="es-PA"/>
         </w:rPr>
-        <w:t xml:space="preserve">A Justiniano, Reyna Emperatriz, Heraclio, Zuly, Zaida y </w:t>
-      </w:r>
-      <w:proofErr w:type="spellStart"/>
-      <w:r>
-        <w:rPr>
-          <w:rFonts w:ascii="Arial" w:hAnsi="Arial" w:cs="Arial"/>
-          <w:lang w:val="es-PA"/>
-        </w:rPr>
-        <w:t>Jahel</w:t>
-      </w:r>
-      <w:proofErr w:type="spellEnd"/>
-      <w:r>
-        <w:rPr>
-          <w:rFonts w:ascii="Arial" w:hAnsi="Arial" w:cs="Arial"/>
-          <w:lang w:val="es-PA"/>
-        </w:rPr>
-        <w:t>, la familia que me dio el regalo del amor incondicional y el espacio para aprender, crecer y equivocarme. Sus enseñanzas y apoyo han sido el cimiento sobre el que se ha construido este logro.</w:t>
+        <w:t>A Justiniano, Reyna Emperatriz, Heraclio, Zuly, Zaida y Jahel, la familia que me dio el regalo del amor incondicional y el espacio para aprender, crecer y equivocarme. Sus enseñanzas y apoyo han sido el cimiento sobre el que se ha construido este logro.</w:t>
       </w:r>
     </w:p>
     <w:p>
@@ -2170,7 +2081,6 @@
               <w:szCs w:val="24"/>
             </w:rPr>
           </w:pPr>
-          <w:proofErr w:type="spellStart"/>
           <w:r>
             <w:rPr>
               <w:rFonts w:ascii="Arial" w:hAnsi="Arial" w:cs="Arial"/>
@@ -2180,19 +2090,7 @@
               <w:sz w:val="24"/>
               <w:szCs w:val="24"/>
             </w:rPr>
-            <w:t>Índice</w:t>
-          </w:r>
-          <w:proofErr w:type="spellEnd"/>
-          <w:r>
-            <w:rPr>
-              <w:rFonts w:ascii="Arial" w:hAnsi="Arial" w:cs="Arial"/>
-              <w:b/>
-              <w:bCs/>
-              <w:color w:val="auto"/>
-              <w:sz w:val="24"/>
-              <w:szCs w:val="24"/>
-            </w:rPr>
-            <w:t xml:space="preserve"> General</w:t>
+            <w:t>Índice General</w:t>
           </w:r>
         </w:p>
         <w:p>
@@ -3224,7 +3122,6 @@
         </w:rPr>
       </w:pPr>
       <w:bookmarkStart w:id="0" w:name="_Toc142264384"/>
-      <w:proofErr w:type="spellStart"/>
       <w:r>
         <w:rPr>
           <w:rFonts w:ascii="Arial" w:hAnsi="Arial" w:cs="Arial"/>
@@ -3234,34 +3131,9 @@
           <w:sz w:val="24"/>
           <w:szCs w:val="24"/>
         </w:rPr>
-        <w:t>Capítulo</w:t>
-      </w:r>
-      <w:proofErr w:type="spellEnd"/>
-      <w:r>
-        <w:rPr>
-          <w:rFonts w:ascii="Arial" w:hAnsi="Arial" w:cs="Arial"/>
-          <w:b/>
-          <w:bCs/>
-          <w:color w:val="auto"/>
-          <w:sz w:val="24"/>
-          <w:szCs w:val="24"/>
-        </w:rPr>
-        <w:t xml:space="preserve"> I: Marco </w:t>
-      </w:r>
-      <w:proofErr w:type="spellStart"/>
-      <w:r>
-        <w:rPr>
-          <w:rFonts w:ascii="Arial" w:hAnsi="Arial" w:cs="Arial"/>
-          <w:b/>
-          <w:bCs/>
-          <w:color w:val="auto"/>
-          <w:sz w:val="24"/>
-          <w:szCs w:val="24"/>
-        </w:rPr>
-        <w:t>Teórico</w:t>
+        <w:t>Capítulo I: Marco Teórico</w:t>
       </w:r>
       <w:bookmarkEnd w:id="0"/>
-      <w:proofErr w:type="spellEnd"/>
     </w:p>
     <w:p>
       <w:pPr>

</xml_diff>